<commit_message>
All is done except interview. notebook: azure service test with data provided and benchmark done. cUrl update and run.
</commit_message>
<xml_diff>
--- a/InterviewMentor/Interview.docx
+++ b/InterviewMentor/Interview.docx
@@ -35,18 +35,141 @@
           <w:ilvl w:val="0"/>
           <w:numId w:val="2"/>
         </w:numPr>
-      </w:pPr>
-      <w:r>
+        <w:rPr>
+          <w:b/>
+          <w:bCs/>
+        </w:rPr>
+      </w:pPr>
+      <w:r>
+        <w:rPr>
+          <w:b/>
+          <w:bCs/>
+        </w:rPr>
+        <w:t xml:space="preserve">Q : </w:t>
+      </w:r>
+      <w:r>
+        <w:rPr>
+          <w:b/>
+          <w:bCs/>
+        </w:rPr>
         <w:t>Depuis combien de temps travaille</w:t>
       </w:r>
       <w:r>
-        <w:t>s</w:t>
-      </w:r>
-      <w:r>
-        <w:t>-tu dans ce domaine ?</w:t>
+        <w:rPr>
+          <w:b/>
+          <w:bCs/>
+        </w:rPr>
+        <w:t>z</w:t>
+      </w:r>
+      <w:r>
+        <w:rPr>
+          <w:b/>
+          <w:bCs/>
+        </w:rPr>
+        <w:t>-</w:t>
+      </w:r>
+      <w:r>
+        <w:rPr>
+          <w:b/>
+          <w:bCs/>
+        </w:rPr>
+        <w:t>vous</w:t>
+      </w:r>
+      <w:r>
+        <w:rPr>
+          <w:b/>
+          <w:bCs/>
+        </w:rPr>
+        <w:t xml:space="preserve"> dans ce domaine ?</w:t>
+      </w:r>
+    </w:p>
+    <w:p>
+      <w:pPr>
+        <w:pStyle w:val="Paragraphedeliste"/>
+        <w:numPr>
+          <w:ilvl w:val="0"/>
+          <w:numId w:val="2"/>
+        </w:numPr>
+      </w:pPr>
+      <w:r>
+        <w:rPr>
+          <w:b/>
+          <w:bCs/>
+        </w:rPr>
+        <w:t>R</w:t>
+      </w:r>
+      <w:r>
+        <w:t xml:space="preserve"> : </w:t>
       </w:r>
     </w:p>
     <w:p/>
+    <w:p>
+      <w:pPr>
+        <w:pStyle w:val="Paragraphedeliste"/>
+        <w:numPr>
+          <w:ilvl w:val="0"/>
+          <w:numId w:val="2"/>
+        </w:numPr>
+        <w:rPr>
+          <w:b/>
+          <w:bCs/>
+        </w:rPr>
+      </w:pPr>
+      <w:r>
+        <w:rPr>
+          <w:b/>
+          <w:bCs/>
+        </w:rPr>
+        <w:t xml:space="preserve">Q : </w:t>
+      </w:r>
+      <w:r>
+        <w:rPr>
+          <w:b/>
+          <w:bCs/>
+        </w:rPr>
+        <w:t>Quel a é</w:t>
+      </w:r>
+      <w:r>
+        <w:rPr>
+          <w:b/>
+          <w:bCs/>
+        </w:rPr>
+        <w:t xml:space="preserve">té </w:t>
+      </w:r>
+      <w:r>
+        <w:rPr>
+          <w:b/>
+          <w:bCs/>
+        </w:rPr>
+        <w:t>votre</w:t>
+      </w:r>
+      <w:r>
+        <w:rPr>
+          <w:b/>
+          <w:bCs/>
+        </w:rPr>
+        <w:t xml:space="preserve"> cursus ?</w:t>
+      </w:r>
+    </w:p>
+    <w:p>
+      <w:pPr>
+        <w:pStyle w:val="Paragraphedeliste"/>
+        <w:numPr>
+          <w:ilvl w:val="0"/>
+          <w:numId w:val="2"/>
+        </w:numPr>
+      </w:pPr>
+      <w:r>
+        <w:rPr>
+          <w:b/>
+          <w:bCs/>
+        </w:rPr>
+        <w:t>R</w:t>
+      </w:r>
+      <w:r>
+        <w:t xml:space="preserve"> : </w:t>
+      </w:r>
+    </w:p>
     <w:p/>
     <w:p>
       <w:pPr>
@@ -55,41 +178,71 @@
           <w:ilvl w:val="0"/>
           <w:numId w:val="2"/>
         </w:numPr>
-      </w:pPr>
-      <w:r>
-        <w:t>Quel a é</w:t>
-      </w:r>
-      <w:r>
-        <w:t xml:space="preserve">té </w:t>
-      </w:r>
-      <w:r>
-        <w:t>ton cursus ?</w:t>
-      </w:r>
-    </w:p>
-    <w:p/>
-    <w:p/>
-    <w:p>
-      <w:pPr>
-        <w:pStyle w:val="Paragraphedeliste"/>
-        <w:numPr>
-          <w:ilvl w:val="0"/>
-          <w:numId w:val="2"/>
-        </w:numPr>
-      </w:pPr>
-      <w:r>
+        <w:rPr>
+          <w:b/>
+          <w:bCs/>
+        </w:rPr>
+      </w:pPr>
+      <w:r>
+        <w:rPr>
+          <w:b/>
+          <w:bCs/>
+        </w:rPr>
+        <w:t xml:space="preserve">Q : </w:t>
+      </w:r>
+      <w:r>
+        <w:rPr>
+          <w:b/>
+          <w:bCs/>
+        </w:rPr>
         <w:t>Qu’est-ce qu</w:t>
       </w:r>
       <w:r>
+        <w:rPr>
+          <w:b/>
+          <w:bCs/>
+        </w:rPr>
         <w:t>i</w:t>
       </w:r>
       <w:r>
-        <w:t xml:space="preserve"> te passionne</w:t>
-      </w:r>
-      <w:r>
-        <w:t>s</w:t>
-      </w:r>
-      <w:r>
-        <w:t xml:space="preserve"> dans ce métier ? </w:t>
+        <w:rPr>
+          <w:b/>
+          <w:bCs/>
+        </w:rPr>
+        <w:t xml:space="preserve"> </w:t>
+      </w:r>
+      <w:r>
+        <w:rPr>
+          <w:b/>
+          <w:bCs/>
+        </w:rPr>
+        <w:t>vous</w:t>
+      </w:r>
+      <w:r>
+        <w:rPr>
+          <w:b/>
+          <w:bCs/>
+        </w:rPr>
+        <w:t xml:space="preserve"> passionne dans ce métier ? </w:t>
+      </w:r>
+    </w:p>
+    <w:p>
+      <w:pPr>
+        <w:pStyle w:val="Paragraphedeliste"/>
+        <w:numPr>
+          <w:ilvl w:val="0"/>
+          <w:numId w:val="2"/>
+        </w:numPr>
+      </w:pPr>
+      <w:r>
+        <w:rPr>
+          <w:b/>
+          <w:bCs/>
+        </w:rPr>
+        <w:t>R</w:t>
+      </w:r>
+      <w:r>
+        <w:t xml:space="preserve"> : </w:t>
       </w:r>
     </w:p>
     <w:p/>
@@ -115,19 +268,72 @@
         <w:t>Présentation métier</w:t>
       </w:r>
     </w:p>
-    <w:p>
-      <w:pPr>
-        <w:pStyle w:val="Paragraphedeliste"/>
-        <w:numPr>
-          <w:ilvl w:val="0"/>
-          <w:numId w:val="2"/>
-        </w:numPr>
-      </w:pPr>
-      <w:r>
-        <w:t>As-tu déjà développé un produit proche de celui de ce projet ? </w:t>
-      </w:r>
-    </w:p>
     <w:p/>
+    <w:p>
+      <w:pPr>
+        <w:pStyle w:val="Paragraphedeliste"/>
+        <w:numPr>
+          <w:ilvl w:val="0"/>
+          <w:numId w:val="2"/>
+        </w:numPr>
+        <w:rPr>
+          <w:b/>
+          <w:bCs/>
+        </w:rPr>
+      </w:pPr>
+      <w:r>
+        <w:rPr>
+          <w:b/>
+          <w:bCs/>
+        </w:rPr>
+        <w:t xml:space="preserve">Q : </w:t>
+      </w:r>
+      <w:r>
+        <w:rPr>
+          <w:b/>
+          <w:bCs/>
+        </w:rPr>
+        <w:t xml:space="preserve">Quelle est </w:t>
+      </w:r>
+      <w:r>
+        <w:rPr>
+          <w:b/>
+          <w:bCs/>
+        </w:rPr>
+        <w:t>votre</w:t>
+      </w:r>
+      <w:r>
+        <w:rPr>
+          <w:b/>
+          <w:bCs/>
+        </w:rPr>
+        <w:t xml:space="preserve"> journée-type ?</w:t>
+      </w:r>
+    </w:p>
+    <w:p>
+      <w:pPr>
+        <w:pStyle w:val="Paragraphedeliste"/>
+        <w:numPr>
+          <w:ilvl w:val="0"/>
+          <w:numId w:val="2"/>
+        </w:numPr>
+      </w:pPr>
+      <w:r>
+        <w:rPr>
+          <w:b/>
+          <w:bCs/>
+        </w:rPr>
+        <w:t>R</w:t>
+      </w:r>
+      <w:r>
+        <w:t xml:space="preserve"> : </w:t>
+      </w:r>
+    </w:p>
+    <w:p>
+      <w:pPr>
+        <w:pStyle w:val="Paragraphedeliste"/>
+      </w:pPr>
+    </w:p>
     <w:p/>
     <w:p>
       <w:pPr>
@@ -136,27 +342,99 @@
           <w:ilvl w:val="0"/>
           <w:numId w:val="2"/>
         </w:numPr>
-      </w:pPr>
-      <w:r>
-        <w:t>Quelle est ta journée-type ?</w:t>
-      </w:r>
-    </w:p>
-    <w:p>
-      <w:pPr>
-        <w:pStyle w:val="Paragraphedeliste"/>
-      </w:pPr>
-    </w:p>
-    <w:p/>
-    <w:p>
-      <w:pPr>
-        <w:pStyle w:val="Paragraphedeliste"/>
-        <w:numPr>
-          <w:ilvl w:val="0"/>
-          <w:numId w:val="2"/>
-        </w:numPr>
-      </w:pPr>
-      <w:r>
-        <w:t>Quel est ton rôle au sein de ton organisation ? En quoi ton travail est-il important pour l'entreprise ?</w:t>
+        <w:rPr>
+          <w:b/>
+          <w:bCs/>
+        </w:rPr>
+      </w:pPr>
+      <w:r>
+        <w:rPr>
+          <w:b/>
+          <w:bCs/>
+        </w:rPr>
+        <w:t xml:space="preserve">Q : </w:t>
+      </w:r>
+      <w:r>
+        <w:rPr>
+          <w:b/>
+          <w:bCs/>
+        </w:rPr>
+        <w:t xml:space="preserve">Quel est </w:t>
+      </w:r>
+      <w:r>
+        <w:rPr>
+          <w:b/>
+          <w:bCs/>
+        </w:rPr>
+        <w:t>votre</w:t>
+      </w:r>
+      <w:r>
+        <w:rPr>
+          <w:b/>
+          <w:bCs/>
+        </w:rPr>
+        <w:t xml:space="preserve"> rôle au sein de </w:t>
+      </w:r>
+      <w:r>
+        <w:rPr>
+          <w:b/>
+          <w:bCs/>
+        </w:rPr>
+        <w:t>votre</w:t>
+      </w:r>
+      <w:r>
+        <w:rPr>
+          <w:b/>
+          <w:bCs/>
+        </w:rPr>
+        <w:t xml:space="preserve"> organisation</w:t>
+      </w:r>
+      <w:r>
+        <w:rPr>
+          <w:b/>
+          <w:bCs/>
+        </w:rPr>
+        <w:t xml:space="preserve"> (lorsque vous travaillez dans une ESN ou chez Engie)</w:t>
+      </w:r>
+      <w:r>
+        <w:rPr>
+          <w:b/>
+          <w:bCs/>
+        </w:rPr>
+        <w:t xml:space="preserve"> ? En quoi </w:t>
+      </w:r>
+      <w:r>
+        <w:rPr>
+          <w:b/>
+          <w:bCs/>
+        </w:rPr>
+        <w:t>votre</w:t>
+      </w:r>
+      <w:r>
+        <w:rPr>
+          <w:b/>
+          <w:bCs/>
+        </w:rPr>
+        <w:t xml:space="preserve"> travail est-il important pour l'entreprise ?</w:t>
+      </w:r>
+    </w:p>
+    <w:p>
+      <w:pPr>
+        <w:pStyle w:val="Paragraphedeliste"/>
+        <w:numPr>
+          <w:ilvl w:val="0"/>
+          <w:numId w:val="2"/>
+        </w:numPr>
+      </w:pPr>
+      <w:r>
+        <w:rPr>
+          <w:b/>
+          <w:bCs/>
+        </w:rPr>
+        <w:t>R</w:t>
+      </w:r>
+      <w:r>
+        <w:t> :</w:t>
       </w:r>
     </w:p>
     <w:p>
@@ -171,23 +449,82 @@
           <w:ilvl w:val="0"/>
           <w:numId w:val="2"/>
         </w:numPr>
-      </w:pPr>
-      <w:r>
-        <w:t>De quelles compétences as-tu le plus besoin dans ton travail </w:t>
-      </w:r>
-      <w:r>
+        <w:rPr>
+          <w:b/>
+          <w:bCs/>
+        </w:rPr>
+      </w:pPr>
+      <w:r>
+        <w:rPr>
+          <w:b/>
+          <w:bCs/>
+        </w:rPr>
+        <w:t xml:space="preserve">Q : </w:t>
+      </w:r>
+      <w:r>
+        <w:rPr>
+          <w:b/>
+          <w:bCs/>
+        </w:rPr>
+        <w:t>De quelles compétences a</w:t>
+      </w:r>
+      <w:r>
+        <w:rPr>
+          <w:b/>
+          <w:bCs/>
+        </w:rPr>
+        <w:t>vez-vous</w:t>
+      </w:r>
+      <w:r>
+        <w:rPr>
+          <w:b/>
+          <w:bCs/>
+        </w:rPr>
+        <w:t xml:space="preserve"> le plus besoin dans </w:t>
+      </w:r>
+      <w:r>
+        <w:rPr>
+          <w:b/>
+          <w:bCs/>
+        </w:rPr>
+        <w:t>votre</w:t>
+      </w:r>
+      <w:r>
+        <w:rPr>
+          <w:b/>
+          <w:bCs/>
+        </w:rPr>
+        <w:t xml:space="preserve"> travail </w:t>
+      </w:r>
+      <w:r>
+        <w:rPr>
+          <w:b/>
+          <w:bCs/>
+        </w:rPr>
         <w:t xml:space="preserve">(soft &amp; hard </w:t>
       </w:r>
       <w:proofErr w:type="spellStart"/>
       <w:r>
+        <w:rPr>
+          <w:b/>
+          <w:bCs/>
+        </w:rPr>
         <w:t>skill’s</w:t>
       </w:r>
       <w:proofErr w:type="spellEnd"/>
       <w:proofErr w:type="gramStart"/>
       <w:r>
+        <w:rPr>
+          <w:b/>
+          <w:bCs/>
+        </w:rPr>
         <w:t>)</w:t>
       </w:r>
       <w:r>
+        <w:rPr>
+          <w:b/>
+          <w:bCs/>
+        </w:rPr>
         <w:t>?</w:t>
       </w:r>
       <w:proofErr w:type="gramEnd"/>
@@ -195,29 +532,104 @@
     <w:p>
       <w:pPr>
         <w:pStyle w:val="Paragraphedeliste"/>
-      </w:pPr>
-    </w:p>
-    <w:p>
-      <w:pPr>
-        <w:pStyle w:val="Paragraphedeliste"/>
-      </w:pPr>
-    </w:p>
-    <w:p>
-      <w:pPr>
-        <w:pStyle w:val="Paragraphedeliste"/>
-        <w:numPr>
-          <w:ilvl w:val="0"/>
-          <w:numId w:val="2"/>
-        </w:numPr>
-      </w:pPr>
-      <w:r>
+        <w:numPr>
+          <w:ilvl w:val="0"/>
+          <w:numId w:val="2"/>
+        </w:numPr>
+      </w:pPr>
+      <w:r>
+        <w:rPr>
+          <w:b/>
+          <w:bCs/>
+        </w:rPr>
+        <w:t>R</w:t>
+      </w:r>
+      <w:r>
+        <w:t xml:space="preserve"> : </w:t>
+      </w:r>
+    </w:p>
+    <w:p>
+      <w:pPr>
+        <w:pStyle w:val="Paragraphedeliste"/>
+      </w:pPr>
+    </w:p>
+    <w:p>
+      <w:pPr>
+        <w:pStyle w:val="Paragraphedeliste"/>
+      </w:pPr>
+    </w:p>
+    <w:p>
+      <w:pPr>
+        <w:pStyle w:val="Paragraphedeliste"/>
+        <w:numPr>
+          <w:ilvl w:val="0"/>
+          <w:numId w:val="2"/>
+        </w:numPr>
+        <w:rPr>
+          <w:b/>
+          <w:bCs/>
+        </w:rPr>
+      </w:pPr>
+      <w:r>
+        <w:rPr>
+          <w:b/>
+          <w:bCs/>
+        </w:rPr>
+        <w:t xml:space="preserve">Q : </w:t>
+      </w:r>
+      <w:r>
+        <w:rPr>
+          <w:b/>
+          <w:bCs/>
+        </w:rPr>
         <w:t>Quel a ét</w:t>
       </w:r>
       <w:r>
+        <w:rPr>
+          <w:b/>
+          <w:bCs/>
+        </w:rPr>
         <w:t>é</w:t>
       </w:r>
       <w:r>
-        <w:t xml:space="preserve"> ton plus gros projet à réaliser ?</w:t>
+        <w:rPr>
+          <w:b/>
+          <w:bCs/>
+        </w:rPr>
+        <w:t xml:space="preserve"> </w:t>
+      </w:r>
+      <w:r>
+        <w:rPr>
+          <w:b/>
+          <w:bCs/>
+        </w:rPr>
+        <w:t>votre</w:t>
+      </w:r>
+      <w:r>
+        <w:rPr>
+          <w:b/>
+          <w:bCs/>
+        </w:rPr>
+        <w:t xml:space="preserve"> plus gros projet à réaliser ?</w:t>
+      </w:r>
+    </w:p>
+    <w:p>
+      <w:pPr>
+        <w:pStyle w:val="Paragraphedeliste"/>
+        <w:numPr>
+          <w:ilvl w:val="0"/>
+          <w:numId w:val="2"/>
+        </w:numPr>
+      </w:pPr>
+      <w:r>
+        <w:rPr>
+          <w:b/>
+          <w:bCs/>
+        </w:rPr>
+        <w:t>R</w:t>
+      </w:r>
+      <w:r>
+        <w:t xml:space="preserve"> : </w:t>
       </w:r>
     </w:p>
     <w:p/>
@@ -228,28 +640,74 @@
           <w:ilvl w:val="0"/>
           <w:numId w:val="2"/>
         </w:numPr>
-      </w:pPr>
-      <w:r>
+        <w:rPr>
+          <w:b/>
+          <w:bCs/>
+        </w:rPr>
+      </w:pPr>
+      <w:r>
+        <w:rPr>
+          <w:b/>
+          <w:bCs/>
+        </w:rPr>
+        <w:t xml:space="preserve">Q : </w:t>
+      </w:r>
+      <w:r>
+        <w:rPr>
+          <w:b/>
+          <w:bCs/>
+        </w:rPr>
         <w:t>Comment s’organise généralement les projets de grandes tailles avec une grande équipe </w:t>
       </w:r>
+      <w:r>
+        <w:rPr>
+          <w:b/>
+          <w:bCs/>
+        </w:rPr>
+        <w:t>(rôle</w:t>
+      </w:r>
+      <w:r>
+        <w:rPr>
+          <w:b/>
+          <w:bCs/>
+        </w:rPr>
+        <w:t xml:space="preserve"> de chacun, type de compétence nécessaire, etc…</w:t>
+      </w:r>
       <w:proofErr w:type="gramStart"/>
       <w:r>
-        <w:t>( rôle</w:t>
+        <w:rPr>
+          <w:b/>
+          <w:bCs/>
+        </w:rPr>
+        <w:t>)?</w:t>
       </w:r>
       <w:proofErr w:type="gramEnd"/>
       <w:r>
-        <w:t xml:space="preserve"> de chacun, type de compétence nécessaire, etc…)? </w:t>
-      </w:r>
-    </w:p>
-    <w:p>
-      <w:pPr>
-        <w:ind w:left="360"/>
-      </w:pPr>
-    </w:p>
-    <w:p>
-      <w:pPr>
-        <w:ind w:left="360"/>
-      </w:pPr>
+        <w:rPr>
+          <w:b/>
+          <w:bCs/>
+        </w:rPr>
+        <w:t xml:space="preserve"> </w:t>
+      </w:r>
+    </w:p>
+    <w:p>
+      <w:pPr>
+        <w:pStyle w:val="Paragraphedeliste"/>
+        <w:numPr>
+          <w:ilvl w:val="0"/>
+          <w:numId w:val="2"/>
+        </w:numPr>
+      </w:pPr>
+      <w:r>
+        <w:rPr>
+          <w:b/>
+          <w:bCs/>
+        </w:rPr>
+        <w:t>R</w:t>
+      </w:r>
+      <w:r>
+        <w:t xml:space="preserve"> : </w:t>
+      </w:r>
     </w:p>
     <w:p>
       <w:pPr>
@@ -283,9 +741,6 @@
     <w:p>
       <w:pPr>
         <w:pStyle w:val="Titre1"/>
-        <w:rPr>
-          <w:rFonts w:eastAsiaTheme="minorHAnsi"/>
-        </w:rPr>
       </w:pPr>
       <w:r>
         <w:lastRenderedPageBreak/>
@@ -298,26 +753,6 @@
         <w:t xml:space="preserve"> l’intelligence artificielle et son évolution :</w:t>
       </w:r>
     </w:p>
-    <w:p>
-      <w:pPr>
-        <w:pStyle w:val="Paragraphedeliste"/>
-        <w:numPr>
-          <w:ilvl w:val="0"/>
-          <w:numId w:val="2"/>
-        </w:numPr>
-      </w:pPr>
-      <w:r>
-        <w:t xml:space="preserve">Comment vois-tu le métier d’ingénieur IA / Data </w:t>
-      </w:r>
-      <w:proofErr w:type="spellStart"/>
-      <w:r>
-        <w:t>scientist</w:t>
-      </w:r>
-      <w:proofErr w:type="spellEnd"/>
-      <w:r>
-        <w:t xml:space="preserve"> dans quelques années ?</w:t>
-      </w:r>
-    </w:p>
     <w:p/>
     <w:p>
       <w:pPr>
@@ -326,27 +761,235 @@
           <w:ilvl w:val="0"/>
           <w:numId w:val="2"/>
         </w:numPr>
-      </w:pPr>
-      <w:r>
-        <w:t>As-tu déjà travaillé / réfléchie</w:t>
-      </w:r>
-      <w:r>
-        <w:t>s</w:t>
-      </w:r>
-      <w:r>
-        <w:t xml:space="preserve"> sur la partie étique d</w:t>
-      </w:r>
-      <w:r>
+        <w:rPr>
+          <w:b/>
+          <w:bCs/>
+        </w:rPr>
+      </w:pPr>
+      <w:r>
+        <w:rPr>
+          <w:b/>
+          <w:bCs/>
+        </w:rPr>
+        <w:t xml:space="preserve">Q : Si vous deviez réapprendre l’intelligence artificielle/les mathématiques (sortie de BAC Scientifique), par où commenceriez-vous et de quelle </w:t>
+      </w:r>
+      <w:r>
+        <w:rPr>
+          <w:b/>
+          <w:bCs/>
+        </w:rPr>
+        <w:t>façon ?</w:t>
+      </w:r>
+      <w:r>
+        <w:rPr>
+          <w:b/>
+          <w:bCs/>
+        </w:rPr>
+        <w:t xml:space="preserve"> </w:t>
+      </w:r>
+    </w:p>
+    <w:p>
+      <w:pPr>
+        <w:pStyle w:val="Paragraphedeliste"/>
+        <w:numPr>
+          <w:ilvl w:val="0"/>
+          <w:numId w:val="2"/>
+        </w:numPr>
+      </w:pPr>
+      <w:r>
+        <w:rPr>
+          <w:b/>
+          <w:bCs/>
+        </w:rPr>
+        <w:t>R</w:t>
+      </w:r>
+      <w:r>
+        <w:t xml:space="preserve"> : </w:t>
+      </w:r>
+    </w:p>
+    <w:p/>
+    <w:p>
+      <w:pPr>
+        <w:pStyle w:val="Paragraphedeliste"/>
+        <w:numPr>
+          <w:ilvl w:val="0"/>
+          <w:numId w:val="2"/>
+        </w:numPr>
+        <w:rPr>
+          <w:b/>
+          <w:bCs/>
+        </w:rPr>
+      </w:pPr>
+      <w:r>
+        <w:rPr>
+          <w:b/>
+          <w:bCs/>
+        </w:rPr>
+        <w:t xml:space="preserve">Q : </w:t>
+      </w:r>
+      <w:r>
+        <w:rPr>
+          <w:b/>
+          <w:bCs/>
+        </w:rPr>
+        <w:t>Comment vo</w:t>
+      </w:r>
+      <w:r>
+        <w:rPr>
+          <w:b/>
+          <w:bCs/>
+        </w:rPr>
+        <w:t>yez</w:t>
+      </w:r>
+      <w:r>
+        <w:rPr>
+          <w:b/>
+          <w:bCs/>
+        </w:rPr>
+        <w:t>-</w:t>
+      </w:r>
+      <w:r>
+        <w:rPr>
+          <w:b/>
+          <w:bCs/>
+        </w:rPr>
+        <w:t>vous</w:t>
+      </w:r>
+      <w:r>
+        <w:rPr>
+          <w:b/>
+          <w:bCs/>
+        </w:rPr>
+        <w:t xml:space="preserve"> le métier d’ingénieur IA dans quelques années ?</w:t>
+      </w:r>
+    </w:p>
+    <w:p>
+      <w:pPr>
+        <w:pStyle w:val="Paragraphedeliste"/>
+        <w:numPr>
+          <w:ilvl w:val="0"/>
+          <w:numId w:val="2"/>
+        </w:numPr>
+      </w:pPr>
+      <w:r>
+        <w:rPr>
+          <w:b/>
+          <w:bCs/>
+        </w:rPr>
+        <w:t>R</w:t>
+      </w:r>
+      <w:r>
+        <w:t> :</w:t>
+      </w:r>
+    </w:p>
+    <w:p/>
+    <w:p>
+      <w:pPr>
+        <w:pStyle w:val="Paragraphedeliste"/>
+        <w:numPr>
+          <w:ilvl w:val="0"/>
+          <w:numId w:val="2"/>
+        </w:numPr>
+        <w:rPr>
+          <w:b/>
+          <w:bCs/>
+        </w:rPr>
+      </w:pPr>
+      <w:r>
+        <w:rPr>
+          <w:b/>
+          <w:bCs/>
+        </w:rPr>
+        <w:t xml:space="preserve">Q : </w:t>
+      </w:r>
+      <w:r>
+        <w:rPr>
+          <w:b/>
+          <w:bCs/>
+        </w:rPr>
+        <w:t>A</w:t>
+      </w:r>
+      <w:r>
+        <w:rPr>
+          <w:b/>
+          <w:bCs/>
+        </w:rPr>
+        <w:t>vez</w:t>
+      </w:r>
+      <w:r>
+        <w:rPr>
+          <w:b/>
+          <w:bCs/>
+        </w:rPr>
+        <w:t>-</w:t>
+      </w:r>
+      <w:r>
+        <w:rPr>
+          <w:b/>
+          <w:bCs/>
+        </w:rPr>
+        <w:t>vous</w:t>
+      </w:r>
+      <w:r>
+        <w:rPr>
+          <w:b/>
+          <w:bCs/>
+        </w:rPr>
+        <w:t xml:space="preserve"> déjà travaillé / réfléchie sur la partie étique d</w:t>
+      </w:r>
+      <w:r>
+        <w:rPr>
+          <w:b/>
+          <w:bCs/>
+        </w:rPr>
         <w:t>e</w:t>
       </w:r>
       <w:r>
+        <w:rPr>
+          <w:b/>
+          <w:bCs/>
+        </w:rPr>
         <w:t xml:space="preserve"> </w:t>
       </w:r>
       <w:r>
+        <w:rPr>
+          <w:b/>
+          <w:bCs/>
+        </w:rPr>
         <w:t>l’</w:t>
       </w:r>
       <w:r>
-        <w:t>IA ? Le sujet est-il de plus en plus présent ?</w:t>
+        <w:rPr>
+          <w:b/>
+          <w:bCs/>
+        </w:rPr>
+        <w:t>IA ? Le sujet est-il de plus en plus présent </w:t>
+      </w:r>
+      <w:r>
+        <w:rPr>
+          <w:b/>
+          <w:bCs/>
+        </w:rPr>
+        <w:t>avec l’accélération du domaine ?</w:t>
+      </w:r>
+    </w:p>
+    <w:p>
+      <w:pPr>
+        <w:pStyle w:val="Paragraphedeliste"/>
+        <w:numPr>
+          <w:ilvl w:val="0"/>
+          <w:numId w:val="2"/>
+        </w:numPr>
+      </w:pPr>
+      <w:r>
+        <w:rPr>
+          <w:b/>
+          <w:bCs/>
+        </w:rPr>
+        <w:t>R</w:t>
+      </w:r>
+      <w:r>
+        <w:t xml:space="preserve"> : </w:t>
       </w:r>
     </w:p>
     <w:p/>
@@ -362,18 +1005,200 @@
           <w:ilvl w:val="0"/>
           <w:numId w:val="2"/>
         </w:numPr>
-      </w:pPr>
-      <w:r>
+        <w:rPr>
+          <w:b/>
+          <w:bCs/>
+        </w:rPr>
+      </w:pPr>
+      <w:r>
+        <w:rPr>
+          <w:b/>
+          <w:bCs/>
+        </w:rPr>
+        <w:t xml:space="preserve">Q : </w:t>
+      </w:r>
+      <w:r>
+        <w:rPr>
+          <w:b/>
+          <w:bCs/>
+        </w:rPr>
         <w:t>Pense</w:t>
       </w:r>
       <w:r>
-        <w:t>s</w:t>
-      </w:r>
-      <w:r>
-        <w:t>-tu qu’un jour l’IA forte émergera ?</w:t>
-      </w:r>
-      <w:r>
-        <w:t xml:space="preserve"> si oui, de quelle façon ?</w:t>
+        <w:rPr>
+          <w:b/>
+          <w:bCs/>
+        </w:rPr>
+        <w:t xml:space="preserve">z-vous </w:t>
+      </w:r>
+      <w:r>
+        <w:rPr>
+          <w:b/>
+          <w:bCs/>
+        </w:rPr>
+        <w:t>qu’un jour l’IA forte émergera ?</w:t>
+      </w:r>
+      <w:r>
+        <w:rPr>
+          <w:b/>
+          <w:bCs/>
+        </w:rPr>
+        <w:t xml:space="preserve"> </w:t>
+      </w:r>
+      <w:r>
+        <w:rPr>
+          <w:b/>
+          <w:bCs/>
+        </w:rPr>
+        <w:t>S</w:t>
+      </w:r>
+      <w:r>
+        <w:rPr>
+          <w:b/>
+          <w:bCs/>
+        </w:rPr>
+        <w:t>i oui, de quelle façon ?</w:t>
+      </w:r>
+    </w:p>
+    <w:p>
+      <w:pPr>
+        <w:pStyle w:val="Paragraphedeliste"/>
+        <w:numPr>
+          <w:ilvl w:val="0"/>
+          <w:numId w:val="2"/>
+        </w:numPr>
+      </w:pPr>
+      <w:r>
+        <w:rPr>
+          <w:b/>
+          <w:bCs/>
+        </w:rPr>
+        <w:t>R</w:t>
+      </w:r>
+      <w:r>
+        <w:t xml:space="preserve"> : </w:t>
+      </w:r>
+    </w:p>
+    <w:p/>
+    <w:p>
+      <w:pPr>
+        <w:pStyle w:val="Paragraphedeliste"/>
+        <w:numPr>
+          <w:ilvl w:val="0"/>
+          <w:numId w:val="2"/>
+        </w:numPr>
+        <w:rPr>
+          <w:b/>
+          <w:bCs/>
+        </w:rPr>
+      </w:pPr>
+      <w:r>
+        <w:rPr>
+          <w:b/>
+          <w:bCs/>
+        </w:rPr>
+        <w:t xml:space="preserve">Q : Pensez-vous que Python est </w:t>
+      </w:r>
+      <w:r>
+        <w:rPr>
+          <w:b/>
+          <w:bCs/>
+        </w:rPr>
+        <w:t>le meilleur outil</w:t>
+      </w:r>
+      <w:r>
+        <w:rPr>
+          <w:b/>
+          <w:bCs/>
+        </w:rPr>
+        <w:t xml:space="preserve"> pour l’intelligence artificielle</w:t>
+      </w:r>
+      <w:r>
+        <w:rPr>
+          <w:b/>
+          <w:bCs/>
+        </w:rPr>
+        <w:t xml:space="preserve"> (limite et avantage)</w:t>
+      </w:r>
+      <w:r>
+        <w:rPr>
+          <w:b/>
+          <w:bCs/>
+        </w:rPr>
+        <w:t> ?</w:t>
+      </w:r>
+    </w:p>
+    <w:p>
+      <w:pPr>
+        <w:pStyle w:val="Paragraphedeliste"/>
+        <w:numPr>
+          <w:ilvl w:val="0"/>
+          <w:numId w:val="2"/>
+        </w:numPr>
+      </w:pPr>
+      <w:r>
+        <w:rPr>
+          <w:b/>
+          <w:bCs/>
+        </w:rPr>
+        <w:t>R</w:t>
+      </w:r>
+      <w:r>
+        <w:t xml:space="preserve"> : </w:t>
+      </w:r>
+    </w:p>
+    <w:p>
+      <w:pPr>
+        <w:pStyle w:val="Paragraphedeliste"/>
+      </w:pPr>
+    </w:p>
+    <w:p>
+      <w:pPr>
+        <w:pStyle w:val="Paragraphedeliste"/>
+      </w:pPr>
+    </w:p>
+    <w:p>
+      <w:pPr>
+        <w:ind w:left="360"/>
+      </w:pPr>
+    </w:p>
+    <w:p>
+      <w:pPr>
+        <w:pStyle w:val="Paragraphedeliste"/>
+        <w:numPr>
+          <w:ilvl w:val="0"/>
+          <w:numId w:val="2"/>
+        </w:numPr>
+        <w:rPr>
+          <w:b/>
+          <w:bCs/>
+        </w:rPr>
+      </w:pPr>
+      <w:r>
+        <w:rPr>
+          <w:b/>
+          <w:bCs/>
+        </w:rPr>
+        <w:t>Q : Quelles sont les compétences les plus valorisantes sur le marché de l’emploi dans ce domaine selon vous ?</w:t>
+      </w:r>
+    </w:p>
+    <w:p>
+      <w:pPr>
+        <w:pStyle w:val="Paragraphedeliste"/>
+        <w:numPr>
+          <w:ilvl w:val="0"/>
+          <w:numId w:val="2"/>
+        </w:numPr>
+      </w:pPr>
+      <w:r>
+        <w:rPr>
+          <w:b/>
+          <w:bCs/>
+        </w:rPr>
+        <w:t>R</w:t>
+      </w:r>
+      <w:r>
+        <w:t> :</w:t>
       </w:r>
     </w:p>
     <w:p>

</xml_diff>

<commit_message>
Interview done, add script python to run cognitive service. Update readme
</commit_message>
<xml_diff>
--- a/InterviewMentor/Interview.docx
+++ b/InterviewMentor/Interview.docx
@@ -1,32 +1,769 @@
 
 <file path=word/document.xml><?xml version="1.0" encoding="utf-8"?>
-<w:document xmlns:wpc="http://schemas.microsoft.com/office/word/2010/wordprocessingCanvas" xmlns:cx="http://schemas.microsoft.com/office/drawing/2014/chartex" xmlns:cx1="http://schemas.microsoft.com/office/drawing/2015/9/8/chartex" xmlns:cx2="http://schemas.microsoft.com/office/drawing/2015/10/21/chartex" xmlns:cx3="http://schemas.microsoft.com/office/drawing/2016/5/9/chartex" xmlns:cx4="http://schemas.microsoft.com/office/drawing/2016/5/10/chartex" xmlns:cx5="http://schemas.microsoft.com/office/drawing/2016/5/11/chartex" xmlns:cx6="http://schemas.microsoft.com/office/drawing/2016/5/12/chartex" xmlns:cx7="http://schemas.microsoft.com/office/drawing/2016/5/13/chartex" xmlns:cx8="http://schemas.microsoft.com/office/drawing/2016/5/14/chartex" xmlns:mc="http://schemas.openxmlformats.org/markup-compatibility/2006" xmlns:aink="http://schemas.microsoft.com/office/drawing/2016/ink" xmlns:am3d="http://schemas.microsoft.com/office/drawing/2017/model3d" xmlns:o="urn:schemas-microsoft-com:office:office" xmlns:r="http://schemas.openxmlformats.org/officeDocument/2006/relationships" xmlns:m="http://schemas.openxmlformats.org/officeDocument/2006/math" xmlns:v="urn:schemas-microsoft-com:vml" xmlns:wp14="http://schemas.microsoft.com/office/word/2010/wordprocessingDrawing" xmlns:wp="http://schemas.openxmlformats.org/drawingml/2006/wordprocessingDrawing" xmlns:w10="urn:schemas-microsoft-com:office:word" xmlns:w="http://schemas.openxmlformats.org/wordprocessingml/2006/main" xmlns:w14="http://schemas.microsoft.com/office/word/2010/wordml" xmlns:w15="http://schemas.microsoft.com/office/word/2012/wordml" xmlns:w16cex="http://schemas.microsoft.com/office/word/2018/wordml/cex" xmlns:w16cid="http://schemas.microsoft.com/office/word/2016/wordml/cid" xmlns:w16="http://schemas.microsoft.com/office/word/2018/wordml" xmlns:w16se="http://schemas.microsoft.com/office/word/2015/wordml/symex" xmlns:wpg="http://schemas.microsoft.com/office/word/2010/wordprocessingGroup" xmlns:wpi="http://schemas.microsoft.com/office/word/2010/wordprocessingInk" xmlns:wne="http://schemas.microsoft.com/office/word/2006/wordml" xmlns:wps="http://schemas.microsoft.com/office/word/2010/wordprocessingShape" mc:Ignorable="w14 w15 w16se w16cid w16 w16cex wp14">
+<w:document xmlns:wpc="http://schemas.microsoft.com/office/word/2010/wordprocessingCanvas" xmlns:cx="http://schemas.microsoft.com/office/drawing/2014/chartex" xmlns:cx1="http://schemas.microsoft.com/office/drawing/2015/9/8/chartex" xmlns:cx2="http://schemas.microsoft.com/office/drawing/2015/10/21/chartex" xmlns:cx3="http://schemas.microsoft.com/office/drawing/2016/5/9/chartex" xmlns:cx4="http://schemas.microsoft.com/office/drawing/2016/5/10/chartex" xmlns:cx5="http://schemas.microsoft.com/office/drawing/2016/5/11/chartex" xmlns:cx6="http://schemas.microsoft.com/office/drawing/2016/5/12/chartex" xmlns:cx7="http://schemas.microsoft.com/office/drawing/2016/5/13/chartex" xmlns:cx8="http://schemas.microsoft.com/office/drawing/2016/5/14/chartex" xmlns:mc="http://schemas.openxmlformats.org/markup-compatibility/2006" xmlns:aink="http://schemas.microsoft.com/office/drawing/2016/ink" xmlns:am3d="http://schemas.microsoft.com/office/drawing/2017/model3d" xmlns:o="urn:schemas-microsoft-com:office:office" xmlns:r="http://schemas.openxmlformats.org/officeDocument/2006/relationships" xmlns:m="http://schemas.openxmlformats.org/officeDocument/2006/math" xmlns:v="urn:schemas-microsoft-com:vml" xmlns:wp14="http://schemas.microsoft.com/office/word/2010/wordprocessingDrawing" xmlns:wp="http://schemas.openxmlformats.org/drawingml/2006/wordprocessingDrawing" xmlns:w10="urn:schemas-microsoft-com:office:word" xmlns:w="http://schemas.openxmlformats.org/wordprocessingml/2006/main" xmlns:w14="http://schemas.microsoft.com/office/word/2010/wordml" xmlns:w15="http://schemas.microsoft.com/office/word/2012/wordml" xmlns:w16cex="http://schemas.microsoft.com/office/word/2018/wordml/cex" xmlns:w16cid="http://schemas.microsoft.com/office/word/2016/wordml/cid" xmlns:w16="http://schemas.microsoft.com/office/word/2018/wordml" xmlns:w16sdtdh="http://schemas.microsoft.com/office/word/2020/wordml/sdtdatahash" xmlns:w16se="http://schemas.microsoft.com/office/word/2015/wordml/symex" xmlns:wpg="http://schemas.microsoft.com/office/word/2010/wordprocessingGroup" xmlns:wpi="http://schemas.microsoft.com/office/word/2010/wordprocessingInk" xmlns:wne="http://schemas.microsoft.com/office/word/2006/wordml" xmlns:wps="http://schemas.microsoft.com/office/word/2010/wordprocessingShape" mc:Ignorable="w14 w15 w16se w16cid w16 w16cex w16sdtdh wp14">
   <w:body>
-    <w:p>
-      <w:pPr>
-        <w:pStyle w:val="Titre"/>
-      </w:pPr>
-      <w:r>
-        <w:t>INTERVIEW (</w:t>
-      </w:r>
-      <w:r>
-        <w:t>Mouchira Labidi</w:t>
-      </w:r>
-      <w:r>
-        <w:t>)</w:t>
-      </w:r>
-    </w:p>
-    <w:p/>
+    <w:sdt>
+      <w:sdtPr>
+        <w:id w:val="1297569168"/>
+        <w:docPartObj>
+          <w:docPartGallery w:val="Cover Pages"/>
+          <w:docPartUnique/>
+        </w:docPartObj>
+      </w:sdtPr>
+      <w:sdtEndPr/>
+      <w:sdtContent>
+        <w:p>
+          <w:r>
+            <w:rPr>
+              <w:noProof/>
+            </w:rPr>
+            <mc:AlternateContent>
+              <mc:Choice Requires="wps">
+                <w:drawing>
+                  <wp:anchor distT="0" distB="0" distL="114300" distR="114300" simplePos="0" relativeHeight="251659264" behindDoc="0" locked="0" layoutInCell="1" allowOverlap="1" wp14:anchorId="7130BC69" wp14:editId="7E77F9A2">
+                    <wp:simplePos x="0" y="0"/>
+                    <wp:positionH relativeFrom="page">
+                      <wp:align>right</wp:align>
+                    </wp:positionH>
+                    <wp:positionV relativeFrom="page">
+                      <wp:align>top</wp:align>
+                    </wp:positionV>
+                    <wp:extent cx="7547764" cy="10665746"/>
+                    <wp:effectExtent l="0" t="0" r="0" b="2540"/>
+                    <wp:wrapNone/>
+                    <wp:docPr id="138" name="Zone de texte 138"/>
+                    <wp:cNvGraphicFramePr/>
+                    <a:graphic xmlns:a="http://schemas.openxmlformats.org/drawingml/2006/main">
+                      <a:graphicData uri="http://schemas.microsoft.com/office/word/2010/wordprocessingShape">
+                        <wps:wsp>
+                          <wps:cNvSpPr txBox="1"/>
+                          <wps:spPr>
+                            <a:xfrm>
+                              <a:off x="0" y="0"/>
+                              <a:ext cx="7547764" cy="10665746"/>
+                            </a:xfrm>
+                            <a:prstGeom prst="rect">
+                              <a:avLst/>
+                            </a:prstGeom>
+                            <a:solidFill>
+                              <a:schemeClr val="lt1"/>
+                            </a:solidFill>
+                            <a:ln w="6350">
+                              <a:noFill/>
+                            </a:ln>
+                            <a:effectLst/>
+                          </wps:spPr>
+                          <wps:style>
+                            <a:lnRef idx="0">
+                              <a:schemeClr val="accent1"/>
+                            </a:lnRef>
+                            <a:fillRef idx="0">
+                              <a:schemeClr val="accent1"/>
+                            </a:fillRef>
+                            <a:effectRef idx="0">
+                              <a:schemeClr val="accent1"/>
+                            </a:effectRef>
+                            <a:fontRef idx="minor">
+                              <a:schemeClr val="dk1"/>
+                            </a:fontRef>
+                          </wps:style>
+                          <wps:txbx>
+                            <w:txbxContent>
+                              <w:tbl>
+                                <w:tblPr>
+                                  <w:tblW w:w="5000" w:type="pct"/>
+                                  <w:jc w:val="center"/>
+                                  <w:tblBorders>
+                                    <w:insideV w:val="single" w:sz="12" w:space="0" w:color="ED7D31" w:themeColor="accent2"/>
+                                  </w:tblBorders>
+                                  <w:tblCellMar>
+                                    <w:top w:w="1296" w:type="dxa"/>
+                                    <w:left w:w="360" w:type="dxa"/>
+                                    <w:bottom w:w="1296" w:type="dxa"/>
+                                    <w:right w:w="360" w:type="dxa"/>
+                                  </w:tblCellMar>
+                                  <w:tblLook w:val="04A0" w:firstRow="1" w:lastRow="0" w:firstColumn="1" w:lastColumn="0" w:noHBand="0" w:noVBand="1"/>
+                                </w:tblPr>
+                                <w:tblGrid>
+                                  <w:gridCol w:w="6107"/>
+                                  <w:gridCol w:w="5784"/>
+                                </w:tblGrid>
+                                <w:tr>
+                                  <w:trPr>
+                                    <w:jc w:val="center"/>
+                                  </w:trPr>
+                                  <w:tc>
+                                    <w:tcPr>
+                                      <w:tcW w:w="2568" w:type="pct"/>
+                                      <w:vAlign w:val="center"/>
+                                    </w:tcPr>
+                                    <w:p>
+                                      <w:pPr>
+                                        <w:jc w:val="right"/>
+                                      </w:pPr>
+                                      <w:r>
+                                        <w:rPr>
+                                          <w:noProof/>
+                                        </w:rPr>
+                                        <w:drawing>
+                                          <wp:inline distT="0" distB="0" distL="0" distR="0" wp14:anchorId="4977DA97" wp14:editId="55D0AA55">
+                                            <wp:extent cx="1948167" cy="1948167"/>
+                                            <wp:effectExtent l="0" t="0" r="0" b="0"/>
+                                            <wp:docPr id="2" name="Image 2"/>
+                                            <wp:cNvGraphicFramePr>
+                                              <a:graphicFrameLocks xmlns:a="http://schemas.openxmlformats.org/drawingml/2006/main" noChangeAspect="1"/>
+                                            </wp:cNvGraphicFramePr>
+                                            <a:graphic xmlns:a="http://schemas.openxmlformats.org/drawingml/2006/main">
+                                              <a:graphicData uri="http://schemas.openxmlformats.org/drawingml/2006/picture">
+                                                <pic:pic xmlns:pic="http://schemas.openxmlformats.org/drawingml/2006/picture">
+                                                  <pic:nvPicPr>
+                                                    <pic:cNvPr id="0" name="Picture 6"/>
+                                                    <pic:cNvPicPr>
+                                                      <a:picLocks noChangeAspect="1" noChangeArrowheads="1"/>
+                                                    </pic:cNvPicPr>
+                                                  </pic:nvPicPr>
+                                                  <pic:blipFill>
+                                                    <a:blip r:embed="rId9">
+                                                      <a:extLst>
+                                                        <a:ext uri="{28A0092B-C50C-407E-A947-70E740481C1C}">
+                                                          <a14:useLocalDpi xmlns:a14="http://schemas.microsoft.com/office/drawing/2010/main" val="0"/>
+                                                        </a:ext>
+                                                      </a:extLst>
+                                                    </a:blip>
+                                                    <a:srcRect/>
+                                                    <a:stretch>
+                                                      <a:fillRect/>
+                                                    </a:stretch>
+                                                  </pic:blipFill>
+                                                  <pic:spPr bwMode="auto">
+                                                    <a:xfrm>
+                                                      <a:off x="0" y="0"/>
+                                                      <a:ext cx="1969548" cy="1969548"/>
+                                                    </a:xfrm>
+                                                    <a:prstGeom prst="rect">
+                                                      <a:avLst/>
+                                                    </a:prstGeom>
+                                                    <a:noFill/>
+                                                    <a:ln>
+                                                      <a:noFill/>
+                                                    </a:ln>
+                                                  </pic:spPr>
+                                                </pic:pic>
+                                              </a:graphicData>
+                                            </a:graphic>
+                                          </wp:inline>
+                                        </w:drawing>
+                                      </w:r>
+                                    </w:p>
+                                    <w:sdt>
+                                      <w:sdtPr>
+                                        <w:rPr>
+                                          <w:caps/>
+                                          <w:color w:val="191919" w:themeColor="text1" w:themeTint="E6"/>
+                                          <w:sz w:val="72"/>
+                                          <w:szCs w:val="72"/>
+                                        </w:rPr>
+                                        <w:alias w:val="Titre"/>
+                                        <w:tag w:val=""/>
+                                        <w:id w:val="-438379639"/>
+                                        <w:dataBinding w:prefixMappings="xmlns:ns0='http://purl.org/dc/elements/1.1/' xmlns:ns1='http://schemas.openxmlformats.org/package/2006/metadata/core-properties' " w:xpath="/ns1:coreProperties[1]/ns0:title[1]" w:storeItemID="{6C3C8BC8-F283-45AE-878A-BAB7291924A1}"/>
+                                        <w:text/>
+                                      </w:sdtPr>
+                                      <w:sdtEndPr/>
+                                      <w:sdtContent>
+                                        <w:p>
+                                          <w:pPr>
+                                            <w:pStyle w:val="Sansinterligne"/>
+                                            <w:spacing w:line="312" w:lineRule="auto"/>
+                                            <w:jc w:val="right"/>
+                                            <w:rPr>
+                                              <w:caps/>
+                                              <w:color w:val="191919" w:themeColor="text1" w:themeTint="E6"/>
+                                              <w:sz w:val="72"/>
+                                              <w:szCs w:val="72"/>
+                                            </w:rPr>
+                                          </w:pPr>
+                                          <w:r>
+                                            <w:rPr>
+                                              <w:caps/>
+                                              <w:color w:val="191919" w:themeColor="text1" w:themeTint="E6"/>
+                                              <w:sz w:val="72"/>
+                                              <w:szCs w:val="72"/>
+                                            </w:rPr>
+                                            <w:t>Interview</w:t>
+                                          </w:r>
+                                        </w:p>
+                                      </w:sdtContent>
+                                    </w:sdt>
+                                    <w:sdt>
+                                      <w:sdtPr>
+                                        <w:rPr>
+                                          <w:color w:val="000000" w:themeColor="text1"/>
+                                          <w:sz w:val="24"/>
+                                          <w:szCs w:val="24"/>
+                                        </w:rPr>
+                                        <w:alias w:val="Sous-titre"/>
+                                        <w:tag w:val=""/>
+                                        <w:id w:val="1354072561"/>
+                                        <w:dataBinding w:prefixMappings="xmlns:ns0='http://purl.org/dc/elements/1.1/' xmlns:ns1='http://schemas.openxmlformats.org/package/2006/metadata/core-properties' " w:xpath="/ns1:coreProperties[1]/ns0:subject[1]" w:storeItemID="{6C3C8BC8-F283-45AE-878A-BAB7291924A1}"/>
+                                        <w:text/>
+                                      </w:sdtPr>
+                                      <w:sdtEndPr/>
+                                      <w:sdtContent>
+                                        <w:p>
+                                          <w:pPr>
+                                            <w:jc w:val="right"/>
+                                            <w:rPr>
+                                              <w:sz w:val="24"/>
+                                              <w:szCs w:val="24"/>
+                                            </w:rPr>
+                                          </w:pPr>
+                                          <w:r>
+                                            <w:rPr>
+                                              <w:color w:val="000000" w:themeColor="text1"/>
+                                              <w:sz w:val="24"/>
+                                              <w:szCs w:val="24"/>
+                                            </w:rPr>
+                                            <w:t>Mouchira labidi</w:t>
+                                          </w:r>
+                                        </w:p>
+                                      </w:sdtContent>
+                                    </w:sdt>
+                                  </w:tc>
+                                  <w:tc>
+                                    <w:tcPr>
+                                      <w:tcW w:w="2432" w:type="pct"/>
+                                      <w:vAlign w:val="center"/>
+                                    </w:tcPr>
+                                    <w:p>
+                                      <w:pPr>
+                                        <w:pStyle w:val="Sansinterligne"/>
+                                        <w:rPr>
+                                          <w:caps/>
+                                          <w:color w:val="ED7D31" w:themeColor="accent2"/>
+                                          <w:sz w:val="26"/>
+                                          <w:szCs w:val="26"/>
+                                        </w:rPr>
+                                      </w:pPr>
+                                      <w:r>
+                                        <w:rPr>
+                                          <w:caps/>
+                                          <w:color w:val="ED7D31" w:themeColor="accent2"/>
+                                          <w:sz w:val="26"/>
+                                          <w:szCs w:val="26"/>
+                                        </w:rPr>
+                                        <w:t>Résumé</w:t>
+                                      </w:r>
+                                    </w:p>
+                                    <w:sdt>
+                                      <w:sdtPr>
+                                        <w:rPr>
+                                          <w:color w:val="000000" w:themeColor="text1"/>
+                                        </w:rPr>
+                                        <w:alias w:val="Résumé"/>
+                                        <w:tag w:val=""/>
+                                        <w:id w:val="-2036181933"/>
+                                        <w:dataBinding w:prefixMappings="xmlns:ns0='http://schemas.microsoft.com/office/2006/coverPageProps' " w:xpath="/ns0:CoverPageProperties[1]/ns0:Abstract[1]" w:storeItemID="{55AF091B-3C7A-41E3-B477-F2FDAA23CFDA}"/>
+                                        <w:text/>
+                                      </w:sdtPr>
+                                      <w:sdtEndPr/>
+                                      <w:sdtContent>
+                                        <w:p>
+                                          <w:pPr>
+                                            <w:rPr>
+                                              <w:color w:val="000000" w:themeColor="text1"/>
+                                            </w:rPr>
+                                          </w:pPr>
+                                          <w:r>
+                                            <w:rPr>
+                                              <w:color w:val="000000" w:themeColor="text1"/>
+                                            </w:rPr>
+                                            <w:t xml:space="preserve">Interview réalisée dans le cadre de ma formation Ingénieur IA chez Open Classroom : </w:t>
+                                          </w:r>
+                                          <w:r>
+                                            <w:rPr>
+                                              <w:color w:val="000000" w:themeColor="text1"/>
+                                            </w:rPr>
+                                            <w:t xml:space="preserve">                        </w:t>
+                                          </w:r>
+                                          <w:proofErr w:type="gramStart"/>
+                                          <w:r>
+                                            <w:rPr>
+                                              <w:color w:val="000000" w:themeColor="text1"/>
+                                            </w:rPr>
+                                            <w:t xml:space="preserve">   </w:t>
+                                          </w:r>
+                                          <w:r>
+                                            <w:rPr>
+                                              <w:color w:val="000000" w:themeColor="text1"/>
+                                            </w:rPr>
+                                            <w:t>«</w:t>
+                                          </w:r>
+                                          <w:proofErr w:type="gramEnd"/>
+                                          <w:r>
+                                            <w:rPr>
+                                              <w:color w:val="000000" w:themeColor="text1"/>
+                                            </w:rPr>
+                                            <w:t> Découvrir le métier d’ingénieur IA »</w:t>
+                                          </w:r>
+                                        </w:p>
+                                      </w:sdtContent>
+                                    </w:sdt>
+                                    <w:sdt>
+                                      <w:sdtPr>
+                                        <w:rPr>
+                                          <w:color w:val="ED7D31" w:themeColor="accent2"/>
+                                          <w:sz w:val="26"/>
+                                          <w:szCs w:val="26"/>
+                                        </w:rPr>
+                                        <w:alias w:val="Auteur"/>
+                                        <w:tag w:val=""/>
+                                        <w:id w:val="-279026076"/>
+                                        <w:dataBinding w:prefixMappings="xmlns:ns0='http://purl.org/dc/elements/1.1/' xmlns:ns1='http://schemas.openxmlformats.org/package/2006/metadata/core-properties' " w:xpath="/ns1:coreProperties[1]/ns0:creator[1]" w:storeItemID="{6C3C8BC8-F283-45AE-878A-BAB7291924A1}"/>
+                                        <w:text/>
+                                      </w:sdtPr>
+                                      <w:sdtEndPr/>
+                                      <w:sdtContent>
+                                        <w:p>
+                                          <w:pPr>
+                                            <w:pStyle w:val="Sansinterligne"/>
+                                            <w:rPr>
+                                              <w:color w:val="ED7D31" w:themeColor="accent2"/>
+                                              <w:sz w:val="26"/>
+                                              <w:szCs w:val="26"/>
+                                            </w:rPr>
+                                          </w:pPr>
+                                          <w:r>
+                                            <w:rPr>
+                                              <w:color w:val="ED7D31" w:themeColor="accent2"/>
+                                              <w:sz w:val="26"/>
+                                              <w:szCs w:val="26"/>
+                                            </w:rPr>
+                                            <w:t xml:space="preserve">Sebastien </w:t>
+                                          </w:r>
+                                          <w:proofErr w:type="spellStart"/>
+                                          <w:r>
+                                            <w:rPr>
+                                              <w:color w:val="ED7D31" w:themeColor="accent2"/>
+                                              <w:sz w:val="26"/>
+                                              <w:szCs w:val="26"/>
+                                            </w:rPr>
+                                            <w:t>Tuccio</w:t>
+                                          </w:r>
+                                          <w:proofErr w:type="spellEnd"/>
+                                        </w:p>
+                                      </w:sdtContent>
+                                    </w:sdt>
+                                    <w:p>
+                                      <w:pPr>
+                                        <w:pStyle w:val="Sansinterligne"/>
+                                      </w:pPr>
+                                      <w:sdt>
+                                        <w:sdtPr>
+                                          <w:rPr>
+                                            <w:color w:val="44546A" w:themeColor="text2"/>
+                                          </w:rPr>
+                                          <w:alias w:val="Cours"/>
+                                          <w:tag w:val="Cours"/>
+                                          <w:id w:val="-710501431"/>
+                                          <w:dataBinding w:prefixMappings="xmlns:ns0='http://purl.org/dc/elements/1.1/' xmlns:ns1='http://schemas.openxmlformats.org/package/2006/metadata/core-properties' " w:xpath="/ns1:coreProperties[1]/ns1:category[1]" w:storeItemID="{6C3C8BC8-F283-45AE-878A-BAB7291924A1}"/>
+                                          <w:text/>
+                                        </w:sdtPr>
+                                        <w:sdtEndPr/>
+                                        <w:sdtContent>
+                                          <w:r>
+                                            <w:rPr>
+                                              <w:color w:val="44546A" w:themeColor="text2"/>
+                                            </w:rPr>
+                                            <w:t>Projet 1</w:t>
+                                          </w:r>
+                                        </w:sdtContent>
+                                      </w:sdt>
+                                    </w:p>
+                                  </w:tc>
+                                </w:tr>
+                              </w:tbl>
+                              <w:p/>
+                            </w:txbxContent>
+                          </wps:txbx>
+                          <wps:bodyPr rot="0" spcFirstLastPara="0" vertOverflow="overflow" horzOverflow="overflow" vert="horz" wrap="square" lIns="0" tIns="0" rIns="0" bIns="0" numCol="1" spcCol="0" rtlCol="0" fromWordArt="0" anchor="ctr" anchorCtr="0" forceAA="0" compatLnSpc="1">
+                            <a:prstTxWarp prst="textNoShape">
+                              <a:avLst/>
+                            </a:prstTxWarp>
+                            <a:noAutofit/>
+                          </wps:bodyPr>
+                        </wps:wsp>
+                      </a:graphicData>
+                    </a:graphic>
+                    <wp14:sizeRelH relativeFrom="page">
+                      <wp14:pctWidth>0</wp14:pctWidth>
+                    </wp14:sizeRelH>
+                    <wp14:sizeRelV relativeFrom="page">
+                      <wp14:pctHeight>0</wp14:pctHeight>
+                    </wp14:sizeRelV>
+                  </wp:anchor>
+                </w:drawing>
+              </mc:Choice>
+              <mc:Fallback>
+                <w:pict>
+                  <v:shapetype w14:anchorId="7130BC69" id="_x0000_t202" coordsize="21600,21600" o:spt="202" path="m,l,21600r21600,l21600,xe">
+                    <v:stroke joinstyle="miter"/>
+                    <v:path gradientshapeok="t" o:connecttype="rect"/>
+                  </v:shapetype>
+                  <v:shape id="Zone de texte 138" o:spid="_x0000_s1026" type="#_x0000_t202" style="position:absolute;margin-left:543.1pt;margin-top:0;width:594.3pt;height:839.8pt;z-index:251659264;visibility:visible;mso-wrap-style:square;mso-width-percent:0;mso-height-percent:0;mso-wrap-distance-left:9pt;mso-wrap-distance-top:0;mso-wrap-distance-right:9pt;mso-wrap-distance-bottom:0;mso-position-horizontal:right;mso-position-horizontal-relative:page;mso-position-vertical:top;mso-position-vertical-relative:page;mso-width-percent:0;mso-height-percent:0;mso-width-relative:page;mso-height-relative:page;v-text-anchor:middle" o:gfxdata="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" fillcolor="white [3201]" stroked="f" strokeweight=".5pt">
+                    <v:textbox inset="0,0,0,0">
+                      <w:txbxContent>
+                        <w:tbl>
+                          <w:tblPr>
+                            <w:tblW w:w="5000" w:type="pct"/>
+                            <w:jc w:val="center"/>
+                            <w:tblBorders>
+                              <w:insideV w:val="single" w:sz="12" w:space="0" w:color="ED7D31" w:themeColor="accent2"/>
+                            </w:tblBorders>
+                            <w:tblCellMar>
+                              <w:top w:w="1296" w:type="dxa"/>
+                              <w:left w:w="360" w:type="dxa"/>
+                              <w:bottom w:w="1296" w:type="dxa"/>
+                              <w:right w:w="360" w:type="dxa"/>
+                            </w:tblCellMar>
+                            <w:tblLook w:val="04A0" w:firstRow="1" w:lastRow="0" w:firstColumn="1" w:lastColumn="0" w:noHBand="0" w:noVBand="1"/>
+                          </w:tblPr>
+                          <w:tblGrid>
+                            <w:gridCol w:w="6107"/>
+                            <w:gridCol w:w="5784"/>
+                          </w:tblGrid>
+                          <w:tr>
+                            <w:trPr>
+                              <w:jc w:val="center"/>
+                            </w:trPr>
+                            <w:tc>
+                              <w:tcPr>
+                                <w:tcW w:w="2568" w:type="pct"/>
+                                <w:vAlign w:val="center"/>
+                              </w:tcPr>
+                              <w:p>
+                                <w:pPr>
+                                  <w:jc w:val="right"/>
+                                </w:pPr>
+                                <w:r>
+                                  <w:rPr>
+                                    <w:noProof/>
+                                  </w:rPr>
+                                  <w:drawing>
+                                    <wp:inline distT="0" distB="0" distL="0" distR="0" wp14:anchorId="4977DA97" wp14:editId="55D0AA55">
+                                      <wp:extent cx="1948167" cy="1948167"/>
+                                      <wp:effectExtent l="0" t="0" r="0" b="0"/>
+                                      <wp:docPr id="2" name="Image 2"/>
+                                      <wp:cNvGraphicFramePr>
+                                        <a:graphicFrameLocks xmlns:a="http://schemas.openxmlformats.org/drawingml/2006/main" noChangeAspect="1"/>
+                                      </wp:cNvGraphicFramePr>
+                                      <a:graphic xmlns:a="http://schemas.openxmlformats.org/drawingml/2006/main">
+                                        <a:graphicData uri="http://schemas.openxmlformats.org/drawingml/2006/picture">
+                                          <pic:pic xmlns:pic="http://schemas.openxmlformats.org/drawingml/2006/picture">
+                                            <pic:nvPicPr>
+                                              <pic:cNvPr id="0" name="Picture 6"/>
+                                              <pic:cNvPicPr>
+                                                <a:picLocks noChangeAspect="1" noChangeArrowheads="1"/>
+                                              </pic:cNvPicPr>
+                                            </pic:nvPicPr>
+                                            <pic:blipFill>
+                                              <a:blip r:embed="rId9">
+                                                <a:extLst>
+                                                  <a:ext uri="{28A0092B-C50C-407E-A947-70E740481C1C}">
+                                                    <a14:useLocalDpi xmlns:a14="http://schemas.microsoft.com/office/drawing/2010/main" val="0"/>
+                                                  </a:ext>
+                                                </a:extLst>
+                                              </a:blip>
+                                              <a:srcRect/>
+                                              <a:stretch>
+                                                <a:fillRect/>
+                                              </a:stretch>
+                                            </pic:blipFill>
+                                            <pic:spPr bwMode="auto">
+                                              <a:xfrm>
+                                                <a:off x="0" y="0"/>
+                                                <a:ext cx="1969548" cy="1969548"/>
+                                              </a:xfrm>
+                                              <a:prstGeom prst="rect">
+                                                <a:avLst/>
+                                              </a:prstGeom>
+                                              <a:noFill/>
+                                              <a:ln>
+                                                <a:noFill/>
+                                              </a:ln>
+                                            </pic:spPr>
+                                          </pic:pic>
+                                        </a:graphicData>
+                                      </a:graphic>
+                                    </wp:inline>
+                                  </w:drawing>
+                                </w:r>
+                              </w:p>
+                              <w:sdt>
+                                <w:sdtPr>
+                                  <w:rPr>
+                                    <w:caps/>
+                                    <w:color w:val="191919" w:themeColor="text1" w:themeTint="E6"/>
+                                    <w:sz w:val="72"/>
+                                    <w:szCs w:val="72"/>
+                                  </w:rPr>
+                                  <w:alias w:val="Titre"/>
+                                  <w:tag w:val=""/>
+                                  <w:id w:val="-438379639"/>
+                                  <w:dataBinding w:prefixMappings="xmlns:ns0='http://purl.org/dc/elements/1.1/' xmlns:ns1='http://schemas.openxmlformats.org/package/2006/metadata/core-properties' " w:xpath="/ns1:coreProperties[1]/ns0:title[1]" w:storeItemID="{6C3C8BC8-F283-45AE-878A-BAB7291924A1}"/>
+                                  <w:text/>
+                                </w:sdtPr>
+                                <w:sdtEndPr/>
+                                <w:sdtContent>
+                                  <w:p>
+                                    <w:pPr>
+                                      <w:pStyle w:val="Sansinterligne"/>
+                                      <w:spacing w:line="312" w:lineRule="auto"/>
+                                      <w:jc w:val="right"/>
+                                      <w:rPr>
+                                        <w:caps/>
+                                        <w:color w:val="191919" w:themeColor="text1" w:themeTint="E6"/>
+                                        <w:sz w:val="72"/>
+                                        <w:szCs w:val="72"/>
+                                      </w:rPr>
+                                    </w:pPr>
+                                    <w:r>
+                                      <w:rPr>
+                                        <w:caps/>
+                                        <w:color w:val="191919" w:themeColor="text1" w:themeTint="E6"/>
+                                        <w:sz w:val="72"/>
+                                        <w:szCs w:val="72"/>
+                                      </w:rPr>
+                                      <w:t>Interview</w:t>
+                                    </w:r>
+                                  </w:p>
+                                </w:sdtContent>
+                              </w:sdt>
+                              <w:sdt>
+                                <w:sdtPr>
+                                  <w:rPr>
+                                    <w:color w:val="000000" w:themeColor="text1"/>
+                                    <w:sz w:val="24"/>
+                                    <w:szCs w:val="24"/>
+                                  </w:rPr>
+                                  <w:alias w:val="Sous-titre"/>
+                                  <w:tag w:val=""/>
+                                  <w:id w:val="1354072561"/>
+                                  <w:dataBinding w:prefixMappings="xmlns:ns0='http://purl.org/dc/elements/1.1/' xmlns:ns1='http://schemas.openxmlformats.org/package/2006/metadata/core-properties' " w:xpath="/ns1:coreProperties[1]/ns0:subject[1]" w:storeItemID="{6C3C8BC8-F283-45AE-878A-BAB7291924A1}"/>
+                                  <w:text/>
+                                </w:sdtPr>
+                                <w:sdtEndPr/>
+                                <w:sdtContent>
+                                  <w:p>
+                                    <w:pPr>
+                                      <w:jc w:val="right"/>
+                                      <w:rPr>
+                                        <w:sz w:val="24"/>
+                                        <w:szCs w:val="24"/>
+                                      </w:rPr>
+                                    </w:pPr>
+                                    <w:r>
+                                      <w:rPr>
+                                        <w:color w:val="000000" w:themeColor="text1"/>
+                                        <w:sz w:val="24"/>
+                                        <w:szCs w:val="24"/>
+                                      </w:rPr>
+                                      <w:t>Mouchira labidi</w:t>
+                                    </w:r>
+                                  </w:p>
+                                </w:sdtContent>
+                              </w:sdt>
+                            </w:tc>
+                            <w:tc>
+                              <w:tcPr>
+                                <w:tcW w:w="2432" w:type="pct"/>
+                                <w:vAlign w:val="center"/>
+                              </w:tcPr>
+                              <w:p>
+                                <w:pPr>
+                                  <w:pStyle w:val="Sansinterligne"/>
+                                  <w:rPr>
+                                    <w:caps/>
+                                    <w:color w:val="ED7D31" w:themeColor="accent2"/>
+                                    <w:sz w:val="26"/>
+                                    <w:szCs w:val="26"/>
+                                  </w:rPr>
+                                </w:pPr>
+                                <w:r>
+                                  <w:rPr>
+                                    <w:caps/>
+                                    <w:color w:val="ED7D31" w:themeColor="accent2"/>
+                                    <w:sz w:val="26"/>
+                                    <w:szCs w:val="26"/>
+                                  </w:rPr>
+                                  <w:t>Résumé</w:t>
+                                </w:r>
+                              </w:p>
+                              <w:sdt>
+                                <w:sdtPr>
+                                  <w:rPr>
+                                    <w:color w:val="000000" w:themeColor="text1"/>
+                                  </w:rPr>
+                                  <w:alias w:val="Résumé"/>
+                                  <w:tag w:val=""/>
+                                  <w:id w:val="-2036181933"/>
+                                  <w:dataBinding w:prefixMappings="xmlns:ns0='http://schemas.microsoft.com/office/2006/coverPageProps' " w:xpath="/ns0:CoverPageProperties[1]/ns0:Abstract[1]" w:storeItemID="{55AF091B-3C7A-41E3-B477-F2FDAA23CFDA}"/>
+                                  <w:text/>
+                                </w:sdtPr>
+                                <w:sdtEndPr/>
+                                <w:sdtContent>
+                                  <w:p>
+                                    <w:pPr>
+                                      <w:rPr>
+                                        <w:color w:val="000000" w:themeColor="text1"/>
+                                      </w:rPr>
+                                    </w:pPr>
+                                    <w:r>
+                                      <w:rPr>
+                                        <w:color w:val="000000" w:themeColor="text1"/>
+                                      </w:rPr>
+                                      <w:t xml:space="preserve">Interview réalisée dans le cadre de ma formation Ingénieur IA chez Open Classroom : </w:t>
+                                    </w:r>
+                                    <w:r>
+                                      <w:rPr>
+                                        <w:color w:val="000000" w:themeColor="text1"/>
+                                      </w:rPr>
+                                      <w:t xml:space="preserve">                        </w:t>
+                                    </w:r>
+                                    <w:proofErr w:type="gramStart"/>
+                                    <w:r>
+                                      <w:rPr>
+                                        <w:color w:val="000000" w:themeColor="text1"/>
+                                      </w:rPr>
+                                      <w:t xml:space="preserve">   </w:t>
+                                    </w:r>
+                                    <w:r>
+                                      <w:rPr>
+                                        <w:color w:val="000000" w:themeColor="text1"/>
+                                      </w:rPr>
+                                      <w:t>«</w:t>
+                                    </w:r>
+                                    <w:proofErr w:type="gramEnd"/>
+                                    <w:r>
+                                      <w:rPr>
+                                        <w:color w:val="000000" w:themeColor="text1"/>
+                                      </w:rPr>
+                                      <w:t> Découvrir le métier d’ingénieur IA »</w:t>
+                                    </w:r>
+                                  </w:p>
+                                </w:sdtContent>
+                              </w:sdt>
+                              <w:sdt>
+                                <w:sdtPr>
+                                  <w:rPr>
+                                    <w:color w:val="ED7D31" w:themeColor="accent2"/>
+                                    <w:sz w:val="26"/>
+                                    <w:szCs w:val="26"/>
+                                  </w:rPr>
+                                  <w:alias w:val="Auteur"/>
+                                  <w:tag w:val=""/>
+                                  <w:id w:val="-279026076"/>
+                                  <w:dataBinding w:prefixMappings="xmlns:ns0='http://purl.org/dc/elements/1.1/' xmlns:ns1='http://schemas.openxmlformats.org/package/2006/metadata/core-properties' " w:xpath="/ns1:coreProperties[1]/ns0:creator[1]" w:storeItemID="{6C3C8BC8-F283-45AE-878A-BAB7291924A1}"/>
+                                  <w:text/>
+                                </w:sdtPr>
+                                <w:sdtEndPr/>
+                                <w:sdtContent>
+                                  <w:p>
+                                    <w:pPr>
+                                      <w:pStyle w:val="Sansinterligne"/>
+                                      <w:rPr>
+                                        <w:color w:val="ED7D31" w:themeColor="accent2"/>
+                                        <w:sz w:val="26"/>
+                                        <w:szCs w:val="26"/>
+                                      </w:rPr>
+                                    </w:pPr>
+                                    <w:r>
+                                      <w:rPr>
+                                        <w:color w:val="ED7D31" w:themeColor="accent2"/>
+                                        <w:sz w:val="26"/>
+                                        <w:szCs w:val="26"/>
+                                      </w:rPr>
+                                      <w:t xml:space="preserve">Sebastien </w:t>
+                                    </w:r>
+                                    <w:proofErr w:type="spellStart"/>
+                                    <w:r>
+                                      <w:rPr>
+                                        <w:color w:val="ED7D31" w:themeColor="accent2"/>
+                                        <w:sz w:val="26"/>
+                                        <w:szCs w:val="26"/>
+                                      </w:rPr>
+                                      <w:t>Tuccio</w:t>
+                                    </w:r>
+                                    <w:proofErr w:type="spellEnd"/>
+                                  </w:p>
+                                </w:sdtContent>
+                              </w:sdt>
+                              <w:p>
+                                <w:pPr>
+                                  <w:pStyle w:val="Sansinterligne"/>
+                                </w:pPr>
+                                <w:sdt>
+                                  <w:sdtPr>
+                                    <w:rPr>
+                                      <w:color w:val="44546A" w:themeColor="text2"/>
+                                    </w:rPr>
+                                    <w:alias w:val="Cours"/>
+                                    <w:tag w:val="Cours"/>
+                                    <w:id w:val="-710501431"/>
+                                    <w:dataBinding w:prefixMappings="xmlns:ns0='http://purl.org/dc/elements/1.1/' xmlns:ns1='http://schemas.openxmlformats.org/package/2006/metadata/core-properties' " w:xpath="/ns1:coreProperties[1]/ns1:category[1]" w:storeItemID="{6C3C8BC8-F283-45AE-878A-BAB7291924A1}"/>
+                                    <w:text/>
+                                  </w:sdtPr>
+                                  <w:sdtEndPr/>
+                                  <w:sdtContent>
+                                    <w:r>
+                                      <w:rPr>
+                                        <w:color w:val="44546A" w:themeColor="text2"/>
+                                      </w:rPr>
+                                      <w:t>Projet 1</w:t>
+                                    </w:r>
+                                  </w:sdtContent>
+                                </w:sdt>
+                              </w:p>
+                            </w:tc>
+                          </w:tr>
+                        </w:tbl>
+                        <w:p/>
+                      </w:txbxContent>
+                    </v:textbox>
+                    <w10:wrap anchorx="page" anchory="page"/>
+                  </v:shape>
+                </w:pict>
+              </mc:Fallback>
+            </mc:AlternateContent>
+          </w:r>
+          <w:r>
+            <w:br w:type="page"/>
+          </w:r>
+        </w:p>
+      </w:sdtContent>
+    </w:sdt>
     <w:p>
       <w:pPr>
         <w:pStyle w:val="Titre1"/>
-      </w:pPr>
-      <w:r>
+        <w:rPr>
+          <w:color w:val="ED7D31" w:themeColor="accent2"/>
+        </w:rPr>
+      </w:pPr>
+      <w:bookmarkStart w:id="0" w:name="_Toc68872035"/>
+      <w:r>
+        <w:rPr>
+          <w:color w:val="ED7D31" w:themeColor="accent2"/>
+        </w:rPr>
+        <w:lastRenderedPageBreak/>
         <w:t>Présentation personnelle</w:t>
       </w:r>
       <w:r>
+        <w:rPr>
+          <w:color w:val="ED7D31" w:themeColor="accent2"/>
+        </w:rPr>
         <w:t> :</w:t>
       </w:r>
+      <w:bookmarkEnd w:id="0"/>
     </w:p>
     <w:p>
       <w:pPr>
@@ -101,6 +838,12 @@
       <w:r>
         <w:t xml:space="preserve"> : </w:t>
       </w:r>
+      <w:r>
+        <w:t xml:space="preserve"> </w:t>
+      </w:r>
+      <w:r>
+        <w:t>Je travaille dans ce domaine depuis 2012.</w:t>
+      </w:r>
     </w:p>
     <w:p/>
     <w:p>
@@ -169,6 +912,45 @@
       <w:r>
         <w:t xml:space="preserve"> : </w:t>
       </w:r>
+      <w:r>
+        <w:t>J’ai fai</w:t>
+      </w:r>
+      <w:r>
+        <w:t>t</w:t>
+      </w:r>
+      <w:r>
+        <w:t xml:space="preserve"> un cycle classique, d’abord un </w:t>
+      </w:r>
+      <w:r>
+        <w:t xml:space="preserve">cycle </w:t>
+      </w:r>
+      <w:r>
+        <w:t xml:space="preserve">préparatoire </w:t>
+      </w:r>
+      <w:r>
+        <w:t>ingé</w:t>
+      </w:r>
+      <w:r>
+        <w:t>nieur puis</w:t>
+      </w:r>
+      <w:r>
+        <w:t xml:space="preserve"> </w:t>
+      </w:r>
+      <w:r>
+        <w:t xml:space="preserve">un </w:t>
+      </w:r>
+      <w:r>
+        <w:t xml:space="preserve">master </w:t>
+      </w:r>
+      <w:r>
+        <w:t xml:space="preserve">et enfin un </w:t>
+      </w:r>
+      <w:r>
+        <w:t>doctorat</w:t>
+      </w:r>
+      <w:r>
+        <w:t xml:space="preserve">. </w:t>
+      </w:r>
     </w:p>
     <w:p/>
     <w:p>
@@ -244,17 +1026,38 @@
       <w:r>
         <w:t xml:space="preserve"> : </w:t>
       </w:r>
-    </w:p>
-    <w:p/>
-    <w:p>
-      <w:pPr>
-        <w:rPr>
-          <w:rFonts w:asciiTheme="majorHAnsi" w:eastAsiaTheme="majorEastAsia" w:hAnsiTheme="majorHAnsi" w:cstheme="majorBidi"/>
-          <w:color w:val="2F5496" w:themeColor="accent1" w:themeShade="BF"/>
-          <w:sz w:val="32"/>
-          <w:szCs w:val="32"/>
-        </w:rPr>
-      </w:pPr>
+      <w:r>
+        <w:t xml:space="preserve">Ce qui me passionne dans ce métier c’est </w:t>
+      </w:r>
+      <w:r>
+        <w:t xml:space="preserve">de pouvoir </w:t>
+      </w:r>
+      <w:r>
+        <w:t>int</w:t>
+      </w:r>
+      <w:r>
+        <w:t>e</w:t>
+      </w:r>
+      <w:r>
+        <w:t>ragir et agir</w:t>
+      </w:r>
+      <w:r>
+        <w:t xml:space="preserve"> dans tous les secteurs, que ce soient industriel</w:t>
+      </w:r>
+      <w:r>
+        <w:t>s</w:t>
+      </w:r>
+      <w:r>
+        <w:t>, éducatifs etc.</w:t>
+      </w:r>
+    </w:p>
+    <w:p>
+      <w:pPr>
+        <w:pStyle w:val="Paragraphedeliste"/>
+      </w:pPr>
+      <w:r>
+        <w:t>J’aime également la rapidité d’évolution des technologies</w:t>
+      </w:r>
       <w:r>
         <w:br w:type="page"/>
       </w:r>
@@ -262,11 +1065,19 @@
     <w:p>
       <w:pPr>
         <w:pStyle w:val="Titre1"/>
-      </w:pPr>
-      <w:r>
+        <w:rPr>
+          <w:color w:val="ED7D31" w:themeColor="accent2"/>
+        </w:rPr>
+      </w:pPr>
+      <w:bookmarkStart w:id="1" w:name="_Toc68872036"/>
+      <w:r>
+        <w:rPr>
+          <w:color w:val="ED7D31" w:themeColor="accent2"/>
+        </w:rPr>
         <w:lastRenderedPageBreak/>
         <w:t>Présentation métier</w:t>
       </w:r>
+      <w:bookmarkEnd w:id="1"/>
     </w:p>
     <w:p/>
     <w:p>
@@ -328,6 +1139,98 @@
       <w:r>
         <w:t xml:space="preserve"> : </w:t>
       </w:r>
+      <w:r>
+        <w:t>Un exemple pour mes f</w:t>
+      </w:r>
+      <w:r>
+        <w:t>ormations</w:t>
+      </w:r>
+      <w:r>
+        <w:t xml:space="preserve"> : </w:t>
+      </w:r>
+    </w:p>
+    <w:p>
+      <w:pPr>
+        <w:pStyle w:val="Paragraphedeliste"/>
+      </w:pPr>
+      <w:r>
+        <w:t>J’organise</w:t>
+      </w:r>
+      <w:r>
+        <w:t xml:space="preserve"> d’abord un </w:t>
+      </w:r>
+      <w:r>
+        <w:t>stand</w:t>
+      </w:r>
+      <w:r>
+        <w:t>-</w:t>
+      </w:r>
+      <w:r>
+        <w:t>up,</w:t>
+      </w:r>
+      <w:r>
+        <w:t xml:space="preserve"> puis on aborde les </w:t>
+      </w:r>
+      <w:r>
+        <w:t>objectif</w:t>
+      </w:r>
+      <w:r>
+        <w:t>s</w:t>
+      </w:r>
+      <w:r>
+        <w:t xml:space="preserve"> </w:t>
+      </w:r>
+      <w:r>
+        <w:t>de la journée ensuite je les fais travailler sur un</w:t>
+      </w:r>
+      <w:r>
+        <w:t xml:space="preserve"> projet</w:t>
+      </w:r>
+      <w:r>
+        <w:t xml:space="preserve"> ou j’effectue le rôle du client</w:t>
+      </w:r>
+      <w:r>
+        <w:t>,</w:t>
+      </w:r>
+      <w:r>
+        <w:t xml:space="preserve"> bien sûr je les </w:t>
+      </w:r>
+      <w:r>
+        <w:t>accompagne</w:t>
+      </w:r>
+      <w:r>
+        <w:t xml:space="preserve"> tout au long du projet et en fin de journée on refait un stand-up pour discuter des</w:t>
+      </w:r>
+      <w:r>
+        <w:t xml:space="preserve"> retour</w:t>
+      </w:r>
+      <w:r>
+        <w:t>s</w:t>
+      </w:r>
+      <w:r>
+        <w:t xml:space="preserve"> sur le projet de chaque </w:t>
+      </w:r>
+      <w:r>
+        <w:t>personne</w:t>
+      </w:r>
+      <w:r>
+        <w:t xml:space="preserve"> </w:t>
+      </w:r>
+      <w:r>
+        <w:t>et d</w:t>
+      </w:r>
+      <w:r>
+        <w:t>es point</w:t>
+      </w:r>
+      <w:r>
+        <w:t>s</w:t>
+      </w:r>
+      <w:r>
+        <w:t xml:space="preserve"> bloquant </w:t>
+      </w:r>
+      <w:r>
+        <w:t>pour la prochaine journée.</w:t>
+      </w:r>
     </w:p>
     <w:p>
       <w:pPr>
@@ -436,6 +1339,42 @@
       <w:r>
         <w:t> :</w:t>
       </w:r>
+      <w:r>
+        <w:t xml:space="preserve"> </w:t>
+      </w:r>
+      <w:r>
+        <w:t xml:space="preserve">Lorsque j’étais dans une Entreprise du Service Numérique, mon rôle était : </w:t>
+      </w:r>
+      <w:r>
+        <w:t>Responsable IA</w:t>
+      </w:r>
+      <w:r>
+        <w:t>. O</w:t>
+      </w:r>
+      <w:r>
+        <w:t>n travaill</w:t>
+      </w:r>
+      <w:r>
+        <w:t>ait</w:t>
+      </w:r>
+      <w:r>
+        <w:t xml:space="preserve"> en</w:t>
+      </w:r>
+      <w:r>
+        <w:t xml:space="preserve"> partenariat avec IBM</w:t>
+      </w:r>
+      <w:r>
+        <w:t xml:space="preserve"> et mon travail était de</w:t>
+      </w:r>
+      <w:r>
+        <w:t xml:space="preserve"> comprendre le besoin client et proposer </w:t>
+      </w:r>
+      <w:r>
+        <w:t>les bonnes solutions</w:t>
+      </w:r>
+      <w:r>
+        <w:t xml:space="preserve"> pour y répondre au mieux</w:t>
+      </w:r>
     </w:p>
     <w:p>
       <w:pPr>
@@ -545,13 +1484,51 @@
         <w:t>R</w:t>
       </w:r>
       <w:r>
-        <w:t xml:space="preserve"> : </w:t>
-      </w:r>
-    </w:p>
-    <w:p>
-      <w:pPr>
-        <w:pStyle w:val="Paragraphedeliste"/>
-      </w:pPr>
+        <w:t> :</w:t>
+      </w:r>
+      <w:r>
+        <w:t xml:space="preserve"> Les hard </w:t>
+      </w:r>
+      <w:proofErr w:type="spellStart"/>
+      <w:r>
+        <w:t>skill’s</w:t>
+      </w:r>
+      <w:proofErr w:type="spellEnd"/>
+      <w:r>
+        <w:t xml:space="preserve"> </w:t>
+      </w:r>
+      <w:r>
+        <w:t xml:space="preserve">ne </w:t>
+      </w:r>
+      <w:r>
+        <w:t>sont pas les plus important</w:t>
+      </w:r>
+      <w:r>
+        <w:t>s</w:t>
+      </w:r>
+      <w:r>
+        <w:t xml:space="preserve"> car tout s’apprend</w:t>
+      </w:r>
+      <w:r>
+        <w:t>. P</w:t>
+      </w:r>
+      <w:r>
+        <w:t xml:space="preserve">our les soft </w:t>
+      </w:r>
+      <w:proofErr w:type="spellStart"/>
+      <w:r>
+        <w:t>skill’s</w:t>
+      </w:r>
+      <w:proofErr w:type="spellEnd"/>
+      <w:r>
+        <w:t xml:space="preserve"> il me semble essentiel d’être p</w:t>
+      </w:r>
+      <w:r>
+        <w:t>atien</w:t>
+      </w:r>
+      <w:r>
+        <w:t>t que ce soit avec le client, compréhension de son besoin les modifications, et bien sûr avec le code car ça ne fonctionne pas toujours du premier coup et cette démarche peut être longue et fastidieuse.</w:t>
+      </w:r>
     </w:p>
     <w:p>
       <w:pPr>
@@ -582,14 +1559,14 @@
           <w:b/>
           <w:bCs/>
         </w:rPr>
-        <w:t>Quel a ét</w:t>
-      </w:r>
-      <w:r>
-        <w:rPr>
-          <w:b/>
-          <w:bCs/>
-        </w:rPr>
-        <w:t>é</w:t>
+        <w:t xml:space="preserve">Quel </w:t>
+      </w:r>
+      <w:r>
+        <w:rPr>
+          <w:b/>
+          <w:bCs/>
+        </w:rPr>
+        <w:t>est</w:t>
       </w:r>
       <w:r>
         <w:rPr>
@@ -629,7 +1606,58 @@
         <w:t>R</w:t>
       </w:r>
       <w:r>
-        <w:t xml:space="preserve"> : </w:t>
+        <w:t> :</w:t>
+      </w:r>
+      <w:r>
+        <w:t xml:space="preserve"> J’aimerais réaliser u</w:t>
+      </w:r>
+      <w:r>
+        <w:t xml:space="preserve">n outil qui s’adapte </w:t>
+      </w:r>
+      <w:r>
+        <w:t>à</w:t>
+      </w:r>
+      <w:r>
+        <w:t xml:space="preserve"> l’éduction des enfants, </w:t>
+      </w:r>
+      <w:r>
+        <w:t xml:space="preserve">peu importe </w:t>
+      </w:r>
+      <w:r>
+        <w:t>s</w:t>
+      </w:r>
+      <w:r>
+        <w:t>a situation</w:t>
+      </w:r>
+      <w:r>
+        <w:t>,</w:t>
+      </w:r>
+      <w:r>
+        <w:t xml:space="preserve"> qu’il soit en milieux aisé, ou défavoris</w:t>
+      </w:r>
+      <w:r>
+        <w:t>é</w:t>
+      </w:r>
+      <w:r>
+        <w:t>, que chacun puisse recevoir une éducation approprié</w:t>
+      </w:r>
+      <w:r>
+        <w:t>e</w:t>
+      </w:r>
+      <w:r>
+        <w:t xml:space="preserve"> et personnalis</w:t>
+      </w:r>
+      <w:r>
+        <w:t>ée</w:t>
+      </w:r>
+      <w:r>
+        <w:t xml:space="preserve"> </w:t>
+      </w:r>
+      <w:r>
+        <w:t>à</w:t>
+      </w:r>
+      <w:r>
+        <w:t xml:space="preserve"> chaque enfant, pour chaque situation.</w:t>
       </w:r>
     </w:p>
     <w:p/>
@@ -708,21 +1736,29 @@
       <w:r>
         <w:t xml:space="preserve"> : </w:t>
       </w:r>
-    </w:p>
-    <w:p>
-      <w:pPr>
-        <w:ind w:left="360"/>
-      </w:pPr>
-    </w:p>
-    <w:p>
-      <w:pPr>
-        <w:ind w:left="360"/>
-      </w:pPr>
-    </w:p>
-    <w:p>
-      <w:pPr>
-        <w:ind w:left="360"/>
-      </w:pPr>
+      <w:r>
+        <w:t xml:space="preserve">Un projet correspond à une équipe, il faut donc centraliser l’objectif pour toute l’équipe. Les compétences nécessaires doivent être en adéquation avec le projet, que ce </w:t>
+      </w:r>
+      <w:proofErr w:type="gramStart"/>
+      <w:r>
+        <w:t>soit</w:t>
+      </w:r>
+      <w:proofErr w:type="gramEnd"/>
+      <w:r>
+        <w:t xml:space="preserve"> les compétences techniques mais aussi transverse</w:t>
+      </w:r>
+      <w:r>
+        <w:t>s</w:t>
+      </w:r>
+      <w:r>
+        <w:t xml:space="preserve"> pour facilit</w:t>
+      </w:r>
+      <w:r>
+        <w:t>er</w:t>
+      </w:r>
+      <w:r>
+        <w:t xml:space="preserve"> la communication avec par exemple le client ou l’équipe. Il me semble important de faire adhérer toutes les parties prenantes du projet.</w:t>
+      </w:r>
     </w:p>
     <w:p/>
     <w:p>
@@ -741,18 +1777,33 @@
     <w:p>
       <w:pPr>
         <w:pStyle w:val="Titre1"/>
-      </w:pPr>
-      <w:r>
+        <w:rPr>
+          <w:color w:val="ED7D31" w:themeColor="accent2"/>
+        </w:rPr>
+      </w:pPr>
+      <w:bookmarkStart w:id="2" w:name="_Toc68872037"/>
+      <w:r>
+        <w:rPr>
+          <w:color w:val="ED7D31" w:themeColor="accent2"/>
+        </w:rPr>
         <w:lastRenderedPageBreak/>
         <w:t xml:space="preserve">Question propre </w:t>
       </w:r>
       <w:r>
+        <w:rPr>
+          <w:color w:val="ED7D31" w:themeColor="accent2"/>
+        </w:rPr>
         <w:t>à</w:t>
       </w:r>
       <w:r>
+        <w:rPr>
+          <w:color w:val="ED7D31" w:themeColor="accent2"/>
+        </w:rPr>
         <w:t xml:space="preserve"> l’intelligence artificielle et son évolution :</w:t>
       </w:r>
-    </w:p>
+      <w:bookmarkEnd w:id="2"/>
+    </w:p>
+    <w:p/>
     <w:p/>
     <w:p>
       <w:pPr>
@@ -771,21 +1822,42 @@
           <w:b/>
           <w:bCs/>
         </w:rPr>
-        <w:t xml:space="preserve">Q : Si vous deviez réapprendre l’intelligence artificielle/les mathématiques (sortie de BAC Scientifique), par où commenceriez-vous et de quelle </w:t>
-      </w:r>
-      <w:r>
-        <w:rPr>
-          <w:b/>
-          <w:bCs/>
-        </w:rPr>
-        <w:t>façon ?</w:t>
-      </w:r>
-      <w:r>
-        <w:rPr>
-          <w:b/>
-          <w:bCs/>
-        </w:rPr>
-        <w:t xml:space="preserve"> </w:t>
+        <w:t xml:space="preserve">Q : </w:t>
+      </w:r>
+      <w:r>
+        <w:rPr>
+          <w:b/>
+          <w:bCs/>
+        </w:rPr>
+        <w:t>Comment vo</w:t>
+      </w:r>
+      <w:r>
+        <w:rPr>
+          <w:b/>
+          <w:bCs/>
+        </w:rPr>
+        <w:t>yez</w:t>
+      </w:r>
+      <w:r>
+        <w:rPr>
+          <w:b/>
+          <w:bCs/>
+        </w:rPr>
+        <w:t>-</w:t>
+      </w:r>
+      <w:r>
+        <w:rPr>
+          <w:b/>
+          <w:bCs/>
+        </w:rPr>
+        <w:t>vous</w:t>
+      </w:r>
+      <w:r>
+        <w:rPr>
+          <w:b/>
+          <w:bCs/>
+        </w:rPr>
+        <w:t xml:space="preserve"> le métier d’ingénieur IA dans quelques années ?</w:t>
       </w:r>
     </w:p>
     <w:p>
@@ -804,7 +1876,55 @@
         <w:t>R</w:t>
       </w:r>
       <w:r>
-        <w:t xml:space="preserve"> : </w:t>
+        <w:t> :</w:t>
+      </w:r>
+      <w:r>
+        <w:t xml:space="preserve"> </w:t>
+      </w:r>
+      <w:r>
+        <w:t xml:space="preserve">Les ingénieurs I.A. auront surtout besoin de compétence soft </w:t>
+      </w:r>
+      <w:proofErr w:type="spellStart"/>
+      <w:proofErr w:type="gramStart"/>
+      <w:r>
+        <w:t>skill’s</w:t>
+      </w:r>
+      <w:proofErr w:type="spellEnd"/>
+      <w:r>
+        <w:t xml:space="preserve"> ,</w:t>
+      </w:r>
+      <w:proofErr w:type="gramEnd"/>
+      <w:r>
+        <w:t xml:space="preserve"> plus que hard </w:t>
+      </w:r>
+      <w:proofErr w:type="spellStart"/>
+      <w:r>
+        <w:t>skill’s</w:t>
+      </w:r>
+      <w:proofErr w:type="spellEnd"/>
+      <w:r>
+        <w:t>. L</w:t>
+      </w:r>
+      <w:r>
+        <w:t>es méthodes de transfert learning avec des mod</w:t>
+      </w:r>
+      <w:r>
+        <w:t>èles</w:t>
+      </w:r>
+      <w:r>
+        <w:t xml:space="preserve"> pré-entrainé</w:t>
+      </w:r>
+      <w:r>
+        <w:t>s</w:t>
+      </w:r>
+      <w:r>
+        <w:t xml:space="preserve"> sont de plus en plus présent</w:t>
+      </w:r>
+      <w:r>
+        <w:t>s</w:t>
+      </w:r>
+      <w:r>
+        <w:t>. L’ingénieur I.A doit également avoir une bonne compréhension du métier pour adapter les solutions à la situation.</w:t>
       </w:r>
     </w:p>
     <w:p/>
@@ -832,14 +1952,14 @@
           <w:b/>
           <w:bCs/>
         </w:rPr>
-        <w:t>Comment vo</w:t>
-      </w:r>
-      <w:r>
-        <w:rPr>
-          <w:b/>
-          <w:bCs/>
-        </w:rPr>
-        <w:t>yez</w:t>
+        <w:t>A</w:t>
+      </w:r>
+      <w:r>
+        <w:rPr>
+          <w:b/>
+          <w:bCs/>
+        </w:rPr>
+        <w:t>vez</w:t>
       </w:r>
       <w:r>
         <w:rPr>
@@ -860,7 +1980,56 @@
           <w:b/>
           <w:bCs/>
         </w:rPr>
-        <w:t xml:space="preserve"> le métier d’ingénieur IA dans quelques années ?</w:t>
+        <w:t xml:space="preserve"> déjà travaillé / réfléchi sur la partie ét</w:t>
+      </w:r>
+      <w:r>
+        <w:rPr>
+          <w:b/>
+          <w:bCs/>
+        </w:rPr>
+        <w:t>h</w:t>
+      </w:r>
+      <w:r>
+        <w:rPr>
+          <w:b/>
+          <w:bCs/>
+        </w:rPr>
+        <w:t>ique d</w:t>
+      </w:r>
+      <w:r>
+        <w:rPr>
+          <w:b/>
+          <w:bCs/>
+        </w:rPr>
+        <w:t>e</w:t>
+      </w:r>
+      <w:r>
+        <w:rPr>
+          <w:b/>
+          <w:bCs/>
+        </w:rPr>
+        <w:t xml:space="preserve"> </w:t>
+      </w:r>
+      <w:r>
+        <w:rPr>
+          <w:b/>
+          <w:bCs/>
+        </w:rPr>
+        <w:t>l’</w:t>
+      </w:r>
+      <w:r>
+        <w:rPr>
+          <w:b/>
+          <w:bCs/>
+        </w:rPr>
+        <w:t>IA ? Le sujet est-il de plus en plus présent </w:t>
+      </w:r>
+      <w:r>
+        <w:rPr>
+          <w:b/>
+          <w:bCs/>
+        </w:rPr>
+        <w:t>avec l’accélération du domaine ?</w:t>
       </w:r>
     </w:p>
     <w:p>
@@ -879,9 +2048,93 @@
         <w:t>R</w:t>
       </w:r>
       <w:r>
-        <w:t> :</w:t>
-      </w:r>
-    </w:p>
+        <w:t xml:space="preserve"> : </w:t>
+      </w:r>
+      <w:r>
+        <w:t xml:space="preserve"> </w:t>
+      </w:r>
+      <w:r>
+        <w:t xml:space="preserve">Oui j’ai déjà </w:t>
+      </w:r>
+      <w:r>
+        <w:t>travaillé</w:t>
+      </w:r>
+      <w:r>
+        <w:t xml:space="preserve"> sur ce sujet et c’est un sujet b</w:t>
+      </w:r>
+      <w:r>
+        <w:t>eaucoup</w:t>
+      </w:r>
+      <w:r>
+        <w:t xml:space="preserve"> discuté</w:t>
+      </w:r>
+      <w:r>
+        <w:t xml:space="preserve">, </w:t>
+      </w:r>
+      <w:r>
+        <w:t xml:space="preserve">j’ai </w:t>
+      </w:r>
+      <w:r>
+        <w:t>participé</w:t>
+      </w:r>
+      <w:r>
+        <w:t xml:space="preserve"> </w:t>
+      </w:r>
+      <w:r>
+        <w:t>à</w:t>
+      </w:r>
+      <w:r>
+        <w:t xml:space="preserve"> </w:t>
+      </w:r>
+      <w:r>
+        <w:t xml:space="preserve">plusieurs </w:t>
+      </w:r>
+      <w:r>
+        <w:t>workshop</w:t>
+      </w:r>
+      <w:r>
+        <w:t>s liés à</w:t>
+      </w:r>
+      <w:r>
+        <w:t xml:space="preserve"> l’IA éthique dont dernièrement une propos</w:t>
+      </w:r>
+      <w:r>
+        <w:t>ée</w:t>
+      </w:r>
+      <w:r>
+        <w:t xml:space="preserve"> par Microsoft.</w:t>
+      </w:r>
+    </w:p>
+    <w:p>
+      <w:pPr>
+        <w:pStyle w:val="Paragraphedeliste"/>
+      </w:pPr>
+      <w:r>
+        <w:t xml:space="preserve">Ce qui est important c’est </w:t>
+      </w:r>
+      <w:r>
+        <w:t>comme</w:t>
+      </w:r>
+      <w:r>
+        <w:t xml:space="preserve">nt inciter </w:t>
+      </w:r>
+      <w:r>
+        <w:t>les entreprises</w:t>
+      </w:r>
+      <w:r>
+        <w:t xml:space="preserve"> </w:t>
+      </w:r>
+      <w:r>
+        <w:t>à</w:t>
+      </w:r>
+      <w:r>
+        <w:t xml:space="preserve"> avoir une IA éthique</w:t>
+      </w:r>
+      <w:r>
+        <w:t>.</w:t>
+      </w:r>
+    </w:p>
+    <w:p/>
     <w:p/>
     <w:p>
       <w:pPr>
@@ -900,77 +2153,35 @@
           <w:b/>
           <w:bCs/>
         </w:rPr>
-        <w:t xml:space="preserve">Q : </w:t>
-      </w:r>
-      <w:r>
-        <w:rPr>
-          <w:b/>
-          <w:bCs/>
-        </w:rPr>
-        <w:t>A</w:t>
-      </w:r>
-      <w:r>
-        <w:rPr>
-          <w:b/>
-          <w:bCs/>
-        </w:rPr>
-        <w:t>vez</w:t>
-      </w:r>
-      <w:r>
-        <w:rPr>
-          <w:b/>
-          <w:bCs/>
-        </w:rPr>
-        <w:t>-</w:t>
-      </w:r>
-      <w:r>
-        <w:rPr>
-          <w:b/>
-          <w:bCs/>
-        </w:rPr>
-        <w:t>vous</w:t>
-      </w:r>
-      <w:r>
-        <w:rPr>
-          <w:b/>
-          <w:bCs/>
-        </w:rPr>
-        <w:t xml:space="preserve"> déjà travaillé / réfléchie sur la partie étique d</w:t>
-      </w:r>
-      <w:r>
-        <w:rPr>
-          <w:b/>
-          <w:bCs/>
-        </w:rPr>
-        <w:t>e</w:t>
-      </w:r>
-      <w:r>
-        <w:rPr>
-          <w:b/>
-          <w:bCs/>
-        </w:rPr>
-        <w:t xml:space="preserve"> </w:t>
-      </w:r>
-      <w:r>
-        <w:rPr>
-          <w:b/>
-          <w:bCs/>
-        </w:rPr>
-        <w:t>l’</w:t>
-      </w:r>
-      <w:r>
-        <w:rPr>
-          <w:b/>
-          <w:bCs/>
-        </w:rPr>
-        <w:t>IA ? Le sujet est-il de plus en plus présent </w:t>
-      </w:r>
-      <w:r>
-        <w:rPr>
-          <w:b/>
-          <w:bCs/>
-        </w:rPr>
-        <w:t>avec l’accélération du domaine ?</w:t>
+        <w:t xml:space="preserve">Q : Pensez-vous que Python est </w:t>
+      </w:r>
+      <w:r>
+        <w:rPr>
+          <w:b/>
+          <w:bCs/>
+        </w:rPr>
+        <w:t>le meilleur outil</w:t>
+      </w:r>
+      <w:r>
+        <w:rPr>
+          <w:b/>
+          <w:bCs/>
+        </w:rPr>
+        <w:t xml:space="preserve"> pour l’intelligence artificielle</w:t>
+      </w:r>
+      <w:r>
+        <w:rPr>
+          <w:b/>
+          <w:bCs/>
+        </w:rPr>
+        <w:t xml:space="preserve"> (limite et avantage)</w:t>
+      </w:r>
+      <w:r>
+        <w:rPr>
+          <w:b/>
+          <w:bCs/>
+        </w:rPr>
+        <w:t> ?</w:t>
       </w:r>
     </w:p>
     <w:p>
@@ -991,11 +2202,48 @@
       <w:r>
         <w:t xml:space="preserve"> : </w:t>
       </w:r>
-    </w:p>
-    <w:p/>
+      <w:r>
+        <w:t>Python est un outil et un outil doit être adapté à un projet</w:t>
+      </w:r>
+      <w:r>
+        <w:t>. O</w:t>
+      </w:r>
+      <w:r>
+        <w:t>n peut par exemple privilégier l’</w:t>
+      </w:r>
+      <w:r>
+        <w:t>o</w:t>
+      </w:r>
+      <w:r>
+        <w:t>pen source, l’apprentissage sur des plateformes open source, prendre en compte la communauté qui utilise cet outil. Par exemple sur des grands projets il peut être préférable d’utiliser des solution</w:t>
+      </w:r>
+      <w:r>
+        <w:t>s</w:t>
+      </w:r>
+      <w:r>
+        <w:t xml:space="preserve"> clé</w:t>
+      </w:r>
+      <w:r>
+        <w:t>s</w:t>
+      </w:r>
+      <w:r>
+        <w:t xml:space="preserve"> en main comme Microsoft Azure si l’entreprise a le budget pour cela</w:t>
+      </w:r>
+      <w:r>
+        <w:t>. L</w:t>
+      </w:r>
+      <w:r>
+        <w:t>e tout c’est d’être le plus cohérent avec le besoin du projet et de l’entreprise.</w:t>
+      </w:r>
+    </w:p>
     <w:p>
       <w:pPr>
         <w:pStyle w:val="Paragraphedeliste"/>
+      </w:pPr>
+    </w:p>
+    <w:p>
+      <w:pPr>
+        <w:ind w:left="360"/>
       </w:pPr>
     </w:p>
     <w:p>
@@ -1015,49 +2263,7 @@
           <w:b/>
           <w:bCs/>
         </w:rPr>
-        <w:t xml:space="preserve">Q : </w:t>
-      </w:r>
-      <w:r>
-        <w:rPr>
-          <w:b/>
-          <w:bCs/>
-        </w:rPr>
-        <w:t>Pense</w:t>
-      </w:r>
-      <w:r>
-        <w:rPr>
-          <w:b/>
-          <w:bCs/>
-        </w:rPr>
-        <w:t xml:space="preserve">z-vous </w:t>
-      </w:r>
-      <w:r>
-        <w:rPr>
-          <w:b/>
-          <w:bCs/>
-        </w:rPr>
-        <w:t>qu’un jour l’IA forte émergera ?</w:t>
-      </w:r>
-      <w:r>
-        <w:rPr>
-          <w:b/>
-          <w:bCs/>
-        </w:rPr>
-        <w:t xml:space="preserve"> </w:t>
-      </w:r>
-      <w:r>
-        <w:rPr>
-          <w:b/>
-          <w:bCs/>
-        </w:rPr>
-        <w:t>S</w:t>
-      </w:r>
-      <w:r>
-        <w:rPr>
-          <w:b/>
-          <w:bCs/>
-        </w:rPr>
-        <w:t>i oui, de quelle façon ?</w:t>
+        <w:t>Q : Quelles sont les compétences les plus valorisantes sur le marché de l’emploi dans ce domaine selon vous ?</w:t>
       </w:r>
     </w:p>
     <w:p>
@@ -1076,148 +2282,259 @@
         <w:t>R</w:t>
       </w:r>
       <w:r>
-        <w:t xml:space="preserve"> : </w:t>
-      </w:r>
-    </w:p>
-    <w:p/>
+        <w:t> :</w:t>
+      </w:r>
+      <w:r>
+        <w:t xml:space="preserve"> </w:t>
+      </w:r>
+      <w:r>
+        <w:t xml:space="preserve">Les compétence les plus valorisantes sont les soft </w:t>
+      </w:r>
+      <w:proofErr w:type="spellStart"/>
+      <w:r>
+        <w:t>skill’s</w:t>
+      </w:r>
+      <w:proofErr w:type="spellEnd"/>
+      <w:r>
+        <w:t xml:space="preserve"> comme la communication, l’écoute, la créativité, la bonne conscience. Les </w:t>
+      </w:r>
+      <w:r>
+        <w:t>h</w:t>
+      </w:r>
+      <w:r>
+        <w:t xml:space="preserve">ard </w:t>
+      </w:r>
+      <w:proofErr w:type="spellStart"/>
+      <w:r>
+        <w:t>skill’s</w:t>
+      </w:r>
+      <w:proofErr w:type="spellEnd"/>
+      <w:r>
+        <w:t xml:space="preserve"> peuvent être </w:t>
+      </w:r>
+      <w:r>
+        <w:t>appris</w:t>
+      </w:r>
+      <w:r>
+        <w:t xml:space="preserve"> ce </w:t>
+      </w:r>
+      <w:r>
+        <w:t xml:space="preserve">ne </w:t>
+      </w:r>
+      <w:r>
+        <w:t>sont pas des facteur</w:t>
+      </w:r>
+      <w:r>
+        <w:t>s</w:t>
+      </w:r>
+      <w:r>
+        <w:t xml:space="preserve"> déterminant</w:t>
+      </w:r>
+      <w:r>
+        <w:t>s</w:t>
+      </w:r>
+      <w:r>
+        <w:t xml:space="preserve">. </w:t>
+      </w:r>
+    </w:p>
     <w:p>
       <w:pPr>
         <w:pStyle w:val="Paragraphedeliste"/>
-        <w:numPr>
-          <w:ilvl w:val="0"/>
-          <w:numId w:val="2"/>
-        </w:numPr>
-        <w:rPr>
-          <w:b/>
-          <w:bCs/>
-        </w:rPr>
-      </w:pPr>
-      <w:r>
-        <w:rPr>
-          <w:b/>
-          <w:bCs/>
-        </w:rPr>
-        <w:t xml:space="preserve">Q : Pensez-vous que Python est </w:t>
-      </w:r>
-      <w:r>
-        <w:rPr>
-          <w:b/>
-          <w:bCs/>
-        </w:rPr>
-        <w:t>le meilleur outil</w:t>
-      </w:r>
-      <w:r>
-        <w:rPr>
-          <w:b/>
-          <w:bCs/>
-        </w:rPr>
-        <w:t xml:space="preserve"> pour l’intelligence artificielle</w:t>
-      </w:r>
-      <w:r>
-        <w:rPr>
-          <w:b/>
-          <w:bCs/>
-        </w:rPr>
-        <w:t xml:space="preserve"> (limite et avantage)</w:t>
-      </w:r>
-      <w:r>
-        <w:rPr>
-          <w:b/>
-          <w:bCs/>
-        </w:rPr>
-        <w:t> ?</w:t>
-      </w:r>
-    </w:p>
-    <w:p>
-      <w:pPr>
-        <w:pStyle w:val="Paragraphedeliste"/>
-        <w:numPr>
-          <w:ilvl w:val="0"/>
-          <w:numId w:val="2"/>
-        </w:numPr>
-      </w:pPr>
-      <w:r>
-        <w:rPr>
-          <w:b/>
-          <w:bCs/>
-        </w:rPr>
-        <w:t>R</w:t>
-      </w:r>
-      <w:r>
-        <w:t xml:space="preserve"> : </w:t>
-      </w:r>
-    </w:p>
-    <w:p>
-      <w:pPr>
-        <w:pStyle w:val="Paragraphedeliste"/>
-      </w:pPr>
-    </w:p>
-    <w:p>
-      <w:pPr>
-        <w:pStyle w:val="Paragraphedeliste"/>
-      </w:pPr>
-    </w:p>
-    <w:p>
-      <w:pPr>
-        <w:ind w:left="360"/>
-      </w:pPr>
-    </w:p>
-    <w:p>
-      <w:pPr>
-        <w:pStyle w:val="Paragraphedeliste"/>
-        <w:numPr>
-          <w:ilvl w:val="0"/>
-          <w:numId w:val="2"/>
-        </w:numPr>
-        <w:rPr>
-          <w:b/>
-          <w:bCs/>
-        </w:rPr>
-      </w:pPr>
-      <w:r>
-        <w:rPr>
-          <w:b/>
-          <w:bCs/>
-        </w:rPr>
-        <w:t>Q : Quelles sont les compétences les plus valorisantes sur le marché de l’emploi dans ce domaine selon vous ?</w:t>
-      </w:r>
-    </w:p>
-    <w:p>
-      <w:pPr>
-        <w:pStyle w:val="Paragraphedeliste"/>
-        <w:numPr>
-          <w:ilvl w:val="0"/>
-          <w:numId w:val="2"/>
-        </w:numPr>
-      </w:pPr>
-      <w:r>
-        <w:rPr>
-          <w:b/>
-          <w:bCs/>
-        </w:rPr>
-        <w:t>R</w:t>
-      </w:r>
-      <w:r>
-        <w:t> :</w:t>
-      </w:r>
-    </w:p>
-    <w:p>
-      <w:pPr>
-        <w:pStyle w:val="Paragraphedeliste"/>
       </w:pPr>
     </w:p>
     <w:sectPr>
+      <w:footerReference w:type="default" r:id="rId10"/>
       <w:pgSz w:w="11906" w:h="16838"/>
       <w:pgMar w:top="1417" w:right="1417" w:bottom="1417" w:left="1417" w:header="708" w:footer="708" w:gutter="0"/>
+      <w:pgNumType w:start="0"/>
       <w:cols w:space="708"/>
+      <w:titlePg/>
       <w:docGrid w:linePitch="360"/>
     </w:sectPr>
   </w:body>
 </w:document>
 </file>
 
+<file path=word/endnotes.xml><?xml version="1.0" encoding="utf-8"?>
+<w:endnotes xmlns:wpc="http://schemas.microsoft.com/office/word/2010/wordprocessingCanvas" xmlns:cx="http://schemas.microsoft.com/office/drawing/2014/chartex" xmlns:cx1="http://schemas.microsoft.com/office/drawing/2015/9/8/chartex" xmlns:cx2="http://schemas.microsoft.com/office/drawing/2015/10/21/chartex" xmlns:cx3="http://schemas.microsoft.com/office/drawing/2016/5/9/chartex" xmlns:cx4="http://schemas.microsoft.com/office/drawing/2016/5/10/chartex" xmlns:cx5="http://schemas.microsoft.com/office/drawing/2016/5/11/chartex" xmlns:cx6="http://schemas.microsoft.com/office/drawing/2016/5/12/chartex" xmlns:cx7="http://schemas.microsoft.com/office/drawing/2016/5/13/chartex" xmlns:cx8="http://schemas.microsoft.com/office/drawing/2016/5/14/chartex" xmlns:mc="http://schemas.openxmlformats.org/markup-compatibility/2006" xmlns:aink="http://schemas.microsoft.com/office/drawing/2016/ink" xmlns:am3d="http://schemas.microsoft.com/office/drawing/2017/model3d" xmlns:o="urn:schemas-microsoft-com:office:office" xmlns:r="http://schemas.openxmlformats.org/officeDocument/2006/relationships" xmlns:m="http://schemas.openxmlformats.org/officeDocument/2006/math" xmlns:v="urn:schemas-microsoft-com:vml" xmlns:wp14="http://schemas.microsoft.com/office/word/2010/wordprocessingDrawing" xmlns:wp="http://schemas.openxmlformats.org/drawingml/2006/wordprocessingDrawing" xmlns:w10="urn:schemas-microsoft-com:office:word" xmlns:w="http://schemas.openxmlformats.org/wordprocessingml/2006/main" xmlns:w14="http://schemas.microsoft.com/office/word/2010/wordml" xmlns:w15="http://schemas.microsoft.com/office/word/2012/wordml" xmlns:w16cex="http://schemas.microsoft.com/office/word/2018/wordml/cex" xmlns:w16cid="http://schemas.microsoft.com/office/word/2016/wordml/cid" xmlns:w16="http://schemas.microsoft.com/office/word/2018/wordml" xmlns:w16sdtdh="http://schemas.microsoft.com/office/word/2020/wordml/sdtdatahash" xmlns:w16se="http://schemas.microsoft.com/office/word/2015/wordml/symex" xmlns:wpg="http://schemas.microsoft.com/office/word/2010/wordprocessingGroup" xmlns:wpi="http://schemas.microsoft.com/office/word/2010/wordprocessingInk" xmlns:wne="http://schemas.microsoft.com/office/word/2006/wordml" xmlns:wps="http://schemas.microsoft.com/office/word/2010/wordprocessingShape" mc:Ignorable="w14 w15 w16se w16cid w16 w16cex w16sdtdh wp14">
+  <w:endnote w:type="separator" w:id="-1">
+    <w:p>
+      <w:pPr>
+        <w:spacing w:after="0" w:line="240" w:lineRule="auto"/>
+      </w:pPr>
+      <w:r>
+        <w:separator/>
+      </w:r>
+    </w:p>
+  </w:endnote>
+  <w:endnote w:type="continuationSeparator" w:id="0">
+    <w:p>
+      <w:pPr>
+        <w:spacing w:after="0" w:line="240" w:lineRule="auto"/>
+      </w:pPr>
+      <w:r>
+        <w:continuationSeparator/>
+      </w:r>
+    </w:p>
+  </w:endnote>
+</w:endnotes>
+</file>
+
+<file path=word/footer1.xml><?xml version="1.0" encoding="utf-8"?>
+<w:ftr xmlns:wpc="http://schemas.microsoft.com/office/word/2010/wordprocessingCanvas" xmlns:cx="http://schemas.microsoft.com/office/drawing/2014/chartex" xmlns:cx1="http://schemas.microsoft.com/office/drawing/2015/9/8/chartex" xmlns:cx2="http://schemas.microsoft.com/office/drawing/2015/10/21/chartex" xmlns:cx3="http://schemas.microsoft.com/office/drawing/2016/5/9/chartex" xmlns:cx4="http://schemas.microsoft.com/office/drawing/2016/5/10/chartex" xmlns:cx5="http://schemas.microsoft.com/office/drawing/2016/5/11/chartex" xmlns:cx6="http://schemas.microsoft.com/office/drawing/2016/5/12/chartex" xmlns:cx7="http://schemas.microsoft.com/office/drawing/2016/5/13/chartex" xmlns:cx8="http://schemas.microsoft.com/office/drawing/2016/5/14/chartex" xmlns:mc="http://schemas.openxmlformats.org/markup-compatibility/2006" xmlns:aink="http://schemas.microsoft.com/office/drawing/2016/ink" xmlns:am3d="http://schemas.microsoft.com/office/drawing/2017/model3d" xmlns:o="urn:schemas-microsoft-com:office:office" xmlns:r="http://schemas.openxmlformats.org/officeDocument/2006/relationships" xmlns:m="http://schemas.openxmlformats.org/officeDocument/2006/math" xmlns:v="urn:schemas-microsoft-com:vml" xmlns:wp14="http://schemas.microsoft.com/office/word/2010/wordprocessingDrawing" xmlns:wp="http://schemas.openxmlformats.org/drawingml/2006/wordprocessingDrawing" xmlns:w10="urn:schemas-microsoft-com:office:word" xmlns:w="http://schemas.openxmlformats.org/wordprocessingml/2006/main" xmlns:w14="http://schemas.microsoft.com/office/word/2010/wordml" xmlns:w15="http://schemas.microsoft.com/office/word/2012/wordml" xmlns:w16cex="http://schemas.microsoft.com/office/word/2018/wordml/cex" xmlns:w16cid="http://schemas.microsoft.com/office/word/2016/wordml/cid" xmlns:w16="http://schemas.microsoft.com/office/word/2018/wordml" xmlns:w16sdtdh="http://schemas.microsoft.com/office/word/2020/wordml/sdtdatahash" xmlns:w16se="http://schemas.microsoft.com/office/word/2015/wordml/symex" xmlns:wpg="http://schemas.microsoft.com/office/word/2010/wordprocessingGroup" xmlns:wpi="http://schemas.microsoft.com/office/word/2010/wordprocessingInk" xmlns:wne="http://schemas.microsoft.com/office/word/2006/wordml" xmlns:wps="http://schemas.microsoft.com/office/word/2010/wordprocessingShape" mc:Ignorable="w14 w15 w16se w16cid w16 w16cex w16sdtdh wp14">
+  <w:sdt>
+    <w:sdtPr>
+      <w:id w:val="-2072184600"/>
+      <w:docPartObj>
+        <w:docPartGallery w:val="Page Numbers (Bottom of Page)"/>
+        <w:docPartUnique/>
+      </w:docPartObj>
+    </w:sdtPr>
+    <w:sdtEndPr/>
+    <w:sdtContent>
+      <w:sdt>
+        <w:sdtPr>
+          <w:id w:val="1728636285"/>
+          <w:docPartObj>
+            <w:docPartGallery w:val="Page Numbers (Top of Page)"/>
+            <w:docPartUnique/>
+          </w:docPartObj>
+        </w:sdtPr>
+        <w:sdtEndPr/>
+        <w:sdtContent>
+          <w:p>
+            <w:pPr>
+              <w:pStyle w:val="Pieddepage"/>
+              <w:jc w:val="center"/>
+            </w:pPr>
+            <w:r>
+              <w:t xml:space="preserve">Page </w:t>
+            </w:r>
+            <w:r>
+              <w:rPr>
+                <w:b/>
+                <w:bCs/>
+                <w:sz w:val="24"/>
+                <w:szCs w:val="24"/>
+              </w:rPr>
+              <w:fldChar w:fldCharType="begin"/>
+            </w:r>
+            <w:r>
+              <w:rPr>
+                <w:b/>
+                <w:bCs/>
+              </w:rPr>
+              <w:instrText>PAGE</w:instrText>
+            </w:r>
+            <w:r>
+              <w:rPr>
+                <w:b/>
+                <w:bCs/>
+                <w:sz w:val="24"/>
+                <w:szCs w:val="24"/>
+              </w:rPr>
+              <w:fldChar w:fldCharType="separate"/>
+            </w:r>
+            <w:r>
+              <w:rPr>
+                <w:b/>
+                <w:bCs/>
+              </w:rPr>
+              <w:t>2</w:t>
+            </w:r>
+            <w:r>
+              <w:rPr>
+                <w:b/>
+                <w:bCs/>
+                <w:sz w:val="24"/>
+                <w:szCs w:val="24"/>
+              </w:rPr>
+              <w:fldChar w:fldCharType="end"/>
+            </w:r>
+            <w:r>
+              <w:t xml:space="preserve"> sur </w:t>
+            </w:r>
+            <w:r>
+              <w:rPr>
+                <w:b/>
+                <w:bCs/>
+                <w:sz w:val="24"/>
+                <w:szCs w:val="24"/>
+              </w:rPr>
+              <w:fldChar w:fldCharType="begin"/>
+            </w:r>
+            <w:r>
+              <w:rPr>
+                <w:b/>
+                <w:bCs/>
+              </w:rPr>
+              <w:instrText>NUMPAGES</w:instrText>
+            </w:r>
+            <w:r>
+              <w:rPr>
+                <w:b/>
+                <w:bCs/>
+                <w:sz w:val="24"/>
+                <w:szCs w:val="24"/>
+              </w:rPr>
+              <w:fldChar w:fldCharType="separate"/>
+            </w:r>
+            <w:r>
+              <w:rPr>
+                <w:b/>
+                <w:bCs/>
+              </w:rPr>
+              <w:t>2</w:t>
+            </w:r>
+            <w:r>
+              <w:rPr>
+                <w:b/>
+                <w:bCs/>
+                <w:sz w:val="24"/>
+                <w:szCs w:val="24"/>
+              </w:rPr>
+              <w:fldChar w:fldCharType="end"/>
+            </w:r>
+          </w:p>
+        </w:sdtContent>
+      </w:sdt>
+    </w:sdtContent>
+  </w:sdt>
+  <w:p>
+    <w:pPr>
+      <w:pStyle w:val="Pieddepage"/>
+    </w:pPr>
+  </w:p>
+</w:ftr>
+</file>
+
+<file path=word/footnotes.xml><?xml version="1.0" encoding="utf-8"?>
+<w:footnotes xmlns:wpc="http://schemas.microsoft.com/office/word/2010/wordprocessingCanvas" xmlns:cx="http://schemas.microsoft.com/office/drawing/2014/chartex" xmlns:cx1="http://schemas.microsoft.com/office/drawing/2015/9/8/chartex" xmlns:cx2="http://schemas.microsoft.com/office/drawing/2015/10/21/chartex" xmlns:cx3="http://schemas.microsoft.com/office/drawing/2016/5/9/chartex" xmlns:cx4="http://schemas.microsoft.com/office/drawing/2016/5/10/chartex" xmlns:cx5="http://schemas.microsoft.com/office/drawing/2016/5/11/chartex" xmlns:cx6="http://schemas.microsoft.com/office/drawing/2016/5/12/chartex" xmlns:cx7="http://schemas.microsoft.com/office/drawing/2016/5/13/chartex" xmlns:cx8="http://schemas.microsoft.com/office/drawing/2016/5/14/chartex" xmlns:mc="http://schemas.openxmlformats.org/markup-compatibility/2006" xmlns:aink="http://schemas.microsoft.com/office/drawing/2016/ink" xmlns:am3d="http://schemas.microsoft.com/office/drawing/2017/model3d" xmlns:o="urn:schemas-microsoft-com:office:office" xmlns:r="http://schemas.openxmlformats.org/officeDocument/2006/relationships" xmlns:m="http://schemas.openxmlformats.org/officeDocument/2006/math" xmlns:v="urn:schemas-microsoft-com:vml" xmlns:wp14="http://schemas.microsoft.com/office/word/2010/wordprocessingDrawing" xmlns:wp="http://schemas.openxmlformats.org/drawingml/2006/wordprocessingDrawing" xmlns:w10="urn:schemas-microsoft-com:office:word" xmlns:w="http://schemas.openxmlformats.org/wordprocessingml/2006/main" xmlns:w14="http://schemas.microsoft.com/office/word/2010/wordml" xmlns:w15="http://schemas.microsoft.com/office/word/2012/wordml" xmlns:w16cex="http://schemas.microsoft.com/office/word/2018/wordml/cex" xmlns:w16cid="http://schemas.microsoft.com/office/word/2016/wordml/cid" xmlns:w16="http://schemas.microsoft.com/office/word/2018/wordml" xmlns:w16sdtdh="http://schemas.microsoft.com/office/word/2020/wordml/sdtdatahash" xmlns:w16se="http://schemas.microsoft.com/office/word/2015/wordml/symex" xmlns:wpg="http://schemas.microsoft.com/office/word/2010/wordprocessingGroup" xmlns:wpi="http://schemas.microsoft.com/office/word/2010/wordprocessingInk" xmlns:wne="http://schemas.microsoft.com/office/word/2006/wordml" xmlns:wps="http://schemas.microsoft.com/office/word/2010/wordprocessingShape" mc:Ignorable="w14 w15 w16se w16cid w16 w16cex w16sdtdh wp14">
+  <w:footnote w:type="separator" w:id="-1">
+    <w:p>
+      <w:pPr>
+        <w:spacing w:after="0" w:line="240" w:lineRule="auto"/>
+      </w:pPr>
+      <w:r>
+        <w:separator/>
+      </w:r>
+    </w:p>
+  </w:footnote>
+  <w:footnote w:type="continuationSeparator" w:id="0">
+    <w:p>
+      <w:pPr>
+        <w:spacing w:after="0" w:line="240" w:lineRule="auto"/>
+      </w:pPr>
+      <w:r>
+        <w:continuationSeparator/>
+      </w:r>
+    </w:p>
+  </w:footnote>
+</w:footnotes>
+</file>
+
 <file path=word/numbering.xml><?xml version="1.0" encoding="utf-8"?>
-<w:numbering xmlns:wpc="http://schemas.microsoft.com/office/word/2010/wordprocessingCanvas" xmlns:cx="http://schemas.microsoft.com/office/drawing/2014/chartex" xmlns:cx1="http://schemas.microsoft.com/office/drawing/2015/9/8/chartex" xmlns:cx2="http://schemas.microsoft.com/office/drawing/2015/10/21/chartex" xmlns:cx3="http://schemas.microsoft.com/office/drawing/2016/5/9/chartex" xmlns:cx4="http://schemas.microsoft.com/office/drawing/2016/5/10/chartex" xmlns:cx5="http://schemas.microsoft.com/office/drawing/2016/5/11/chartex" xmlns:cx6="http://schemas.microsoft.com/office/drawing/2016/5/12/chartex" xmlns:cx7="http://schemas.microsoft.com/office/drawing/2016/5/13/chartex" xmlns:cx8="http://schemas.microsoft.com/office/drawing/2016/5/14/chartex" xmlns:mc="http://schemas.openxmlformats.org/markup-compatibility/2006" xmlns:aink="http://schemas.microsoft.com/office/drawing/2016/ink" xmlns:am3d="http://schemas.microsoft.com/office/drawing/2017/model3d" xmlns:o="urn:schemas-microsoft-com:office:office" xmlns:r="http://schemas.openxmlformats.org/officeDocument/2006/relationships" xmlns:m="http://schemas.openxmlformats.org/officeDocument/2006/math" xmlns:v="urn:schemas-microsoft-com:vml" xmlns:wp14="http://schemas.microsoft.com/office/word/2010/wordprocessingDrawing" xmlns:wp="http://schemas.openxmlformats.org/drawingml/2006/wordprocessingDrawing" xmlns:w10="urn:schemas-microsoft-com:office:word" xmlns:w="http://schemas.openxmlformats.org/wordprocessingml/2006/main" xmlns:w14="http://schemas.microsoft.com/office/word/2010/wordml" xmlns:w15="http://schemas.microsoft.com/office/word/2012/wordml" xmlns:w16cex="http://schemas.microsoft.com/office/word/2018/wordml/cex" xmlns:w16cid="http://schemas.microsoft.com/office/word/2016/wordml/cid" xmlns:w16="http://schemas.microsoft.com/office/word/2018/wordml" xmlns:w16se="http://schemas.microsoft.com/office/word/2015/wordml/symex" xmlns:wpg="http://schemas.microsoft.com/office/word/2010/wordprocessingGroup" xmlns:wpi="http://schemas.microsoft.com/office/word/2010/wordprocessingInk" xmlns:wne="http://schemas.microsoft.com/office/word/2006/wordml" xmlns:wps="http://schemas.microsoft.com/office/word/2010/wordprocessingShape" mc:Ignorable="w14 w15 w16se w16cid w16 w16cex wp14">
+<w:numbering xmlns:wpc="http://schemas.microsoft.com/office/word/2010/wordprocessingCanvas" xmlns:cx="http://schemas.microsoft.com/office/drawing/2014/chartex" xmlns:cx1="http://schemas.microsoft.com/office/drawing/2015/9/8/chartex" xmlns:cx2="http://schemas.microsoft.com/office/drawing/2015/10/21/chartex" xmlns:cx3="http://schemas.microsoft.com/office/drawing/2016/5/9/chartex" xmlns:cx4="http://schemas.microsoft.com/office/drawing/2016/5/10/chartex" xmlns:cx5="http://schemas.microsoft.com/office/drawing/2016/5/11/chartex" xmlns:cx6="http://schemas.microsoft.com/office/drawing/2016/5/12/chartex" xmlns:cx7="http://schemas.microsoft.com/office/drawing/2016/5/13/chartex" xmlns:cx8="http://schemas.microsoft.com/office/drawing/2016/5/14/chartex" xmlns:mc="http://schemas.openxmlformats.org/markup-compatibility/2006" xmlns:aink="http://schemas.microsoft.com/office/drawing/2016/ink" xmlns:am3d="http://schemas.microsoft.com/office/drawing/2017/model3d" xmlns:o="urn:schemas-microsoft-com:office:office" xmlns:r="http://schemas.openxmlformats.org/officeDocument/2006/relationships" xmlns:m="http://schemas.openxmlformats.org/officeDocument/2006/math" xmlns:v="urn:schemas-microsoft-com:vml" xmlns:wp14="http://schemas.microsoft.com/office/word/2010/wordprocessingDrawing" xmlns:wp="http://schemas.openxmlformats.org/drawingml/2006/wordprocessingDrawing" xmlns:w10="urn:schemas-microsoft-com:office:word" xmlns:w="http://schemas.openxmlformats.org/wordprocessingml/2006/main" xmlns:w14="http://schemas.microsoft.com/office/word/2010/wordml" xmlns:w15="http://schemas.microsoft.com/office/word/2012/wordml" xmlns:w16cex="http://schemas.microsoft.com/office/word/2018/wordml/cex" xmlns:w16cid="http://schemas.microsoft.com/office/word/2016/wordml/cid" xmlns:w16="http://schemas.microsoft.com/office/word/2018/wordml" xmlns:w16sdtdh="http://schemas.microsoft.com/office/word/2020/wordml/sdtdatahash" xmlns:w16se="http://schemas.microsoft.com/office/word/2015/wordml/symex" xmlns:wpg="http://schemas.microsoft.com/office/word/2010/wordprocessingGroup" xmlns:wpi="http://schemas.microsoft.com/office/word/2010/wordprocessingInk" xmlns:wne="http://schemas.microsoft.com/office/word/2006/wordml" xmlns:wps="http://schemas.microsoft.com/office/word/2010/wordprocessingShape" mc:Ignorable="w14 w15 w16se w16cid w16 w16cex w16sdtdh wp14">
   <w:abstractNum w:abstractNumId="0" w15:restartNumberingAfterBreak="0">
     <w:nsid w:val="4A3C2663"/>
     <w:multiLevelType w:val="multilevel"/>
@@ -1489,7 +2806,7 @@
 </file>
 
 <file path=word/styles.xml><?xml version="1.0" encoding="utf-8"?>
-<w:styles xmlns:mc="http://schemas.openxmlformats.org/markup-compatibility/2006" xmlns:r="http://schemas.openxmlformats.org/officeDocument/2006/relationships" xmlns:w="http://schemas.openxmlformats.org/wordprocessingml/2006/main" xmlns:w14="http://schemas.microsoft.com/office/word/2010/wordml" xmlns:w15="http://schemas.microsoft.com/office/word/2012/wordml" xmlns:w16cex="http://schemas.microsoft.com/office/word/2018/wordml/cex" xmlns:w16cid="http://schemas.microsoft.com/office/word/2016/wordml/cid" xmlns:w16="http://schemas.microsoft.com/office/word/2018/wordml" xmlns:w16se="http://schemas.microsoft.com/office/word/2015/wordml/symex" mc:Ignorable="w14 w15 w16se w16cid w16 w16cex">
+<w:styles xmlns:mc="http://schemas.openxmlformats.org/markup-compatibility/2006" xmlns:r="http://schemas.openxmlformats.org/officeDocument/2006/relationships" xmlns:w="http://schemas.openxmlformats.org/wordprocessingml/2006/main" xmlns:w14="http://schemas.microsoft.com/office/word/2010/wordml" xmlns:w15="http://schemas.microsoft.com/office/word/2012/wordml" xmlns:w16cex="http://schemas.microsoft.com/office/word/2018/wordml/cex" xmlns:w16cid="http://schemas.microsoft.com/office/word/2016/wordml/cid" xmlns:w16="http://schemas.microsoft.com/office/word/2018/wordml" xmlns:w16sdtdh="http://schemas.microsoft.com/office/word/2020/wordml/sdtdatahash" xmlns:w16se="http://schemas.microsoft.com/office/word/2015/wordml/symex" mc:Ignorable="w14 w15 w16se w16cid w16 w16cex w16sdtdh">
   <w:docDefaults>
     <w:rPrDefault>
       <w:rPr>
@@ -1993,6 +3310,113 @@
       <w:szCs w:val="32"/>
     </w:rPr>
   </w:style>
+  <w:style w:type="paragraph" w:styleId="Sansinterligne">
+    <w:name w:val="No Spacing"/>
+    <w:link w:val="SansinterligneCar"/>
+    <w:uiPriority w:val="1"/>
+    <w:qFormat/>
+    <w:rsid w:val="004D6651"/>
+    <w:pPr>
+      <w:spacing w:after="0" w:line="240" w:lineRule="auto"/>
+    </w:pPr>
+    <w:rPr>
+      <w:rFonts w:eastAsiaTheme="minorEastAsia"/>
+      <w:lang w:eastAsia="fr-FR"/>
+    </w:rPr>
+  </w:style>
+  <w:style w:type="character" w:customStyle="1" w:styleId="SansinterligneCar">
+    <w:name w:val="Sans interligne Car"/>
+    <w:basedOn w:val="Policepardfaut"/>
+    <w:link w:val="Sansinterligne"/>
+    <w:uiPriority w:val="1"/>
+    <w:rsid w:val="004D6651"/>
+    <w:rPr>
+      <w:rFonts w:eastAsiaTheme="minorEastAsia"/>
+      <w:lang w:eastAsia="fr-FR"/>
+    </w:rPr>
+  </w:style>
+  <w:style w:type="paragraph" w:styleId="En-ttedetabledesmatires">
+    <w:name w:val="TOC Heading"/>
+    <w:basedOn w:val="Titre1"/>
+    <w:next w:val="Normal"/>
+    <w:uiPriority w:val="39"/>
+    <w:unhideWhenUsed/>
+    <w:qFormat/>
+    <w:rsid w:val="004D6651"/>
+    <w:pPr>
+      <w:outlineLvl w:val="9"/>
+    </w:pPr>
+    <w:rPr>
+      <w:lang w:eastAsia="fr-FR"/>
+    </w:rPr>
+  </w:style>
+  <w:style w:type="paragraph" w:styleId="TM1">
+    <w:name w:val="toc 1"/>
+    <w:basedOn w:val="Normal"/>
+    <w:next w:val="Normal"/>
+    <w:autoRedefine/>
+    <w:uiPriority w:val="39"/>
+    <w:unhideWhenUsed/>
+    <w:rsid w:val="004D6651"/>
+    <w:pPr>
+      <w:spacing w:after="100"/>
+    </w:pPr>
+  </w:style>
+  <w:style w:type="character" w:styleId="Lienhypertexte">
+    <w:name w:val="Hyperlink"/>
+    <w:basedOn w:val="Policepardfaut"/>
+    <w:uiPriority w:val="99"/>
+    <w:unhideWhenUsed/>
+    <w:rsid w:val="004D6651"/>
+    <w:rPr>
+      <w:color w:val="0563C1" w:themeColor="hyperlink"/>
+      <w:u w:val="single"/>
+    </w:rPr>
+  </w:style>
+  <w:style w:type="paragraph" w:styleId="En-tte">
+    <w:name w:val="header"/>
+    <w:basedOn w:val="Normal"/>
+    <w:link w:val="En-tteCar"/>
+    <w:uiPriority w:val="99"/>
+    <w:unhideWhenUsed/>
+    <w:rsid w:val="004D6651"/>
+    <w:pPr>
+      <w:tabs>
+        <w:tab w:val="center" w:pos="4536"/>
+        <w:tab w:val="right" w:pos="9072"/>
+      </w:tabs>
+      <w:spacing w:after="0" w:line="240" w:lineRule="auto"/>
+    </w:pPr>
+  </w:style>
+  <w:style w:type="character" w:customStyle="1" w:styleId="En-tteCar">
+    <w:name w:val="En-tête Car"/>
+    <w:basedOn w:val="Policepardfaut"/>
+    <w:link w:val="En-tte"/>
+    <w:uiPriority w:val="99"/>
+    <w:rsid w:val="004D6651"/>
+  </w:style>
+  <w:style w:type="paragraph" w:styleId="Pieddepage">
+    <w:name w:val="footer"/>
+    <w:basedOn w:val="Normal"/>
+    <w:link w:val="PieddepageCar"/>
+    <w:uiPriority w:val="99"/>
+    <w:unhideWhenUsed/>
+    <w:rsid w:val="004D6651"/>
+    <w:pPr>
+      <w:tabs>
+        <w:tab w:val="center" w:pos="4536"/>
+        <w:tab w:val="right" w:pos="9072"/>
+      </w:tabs>
+      <w:spacing w:after="0" w:line="240" w:lineRule="auto"/>
+    </w:pPr>
+  </w:style>
+  <w:style w:type="character" w:customStyle="1" w:styleId="PieddepageCar">
+    <w:name w:val="Pied de page Car"/>
+    <w:basedOn w:val="Policepardfaut"/>
+    <w:link w:val="Pieddepage"/>
+    <w:uiPriority w:val="99"/>
+    <w:rsid w:val="004D6651"/>
+  </w:style>
 </w:styles>
 </file>
 
@@ -2289,4 +3713,35 @@
     </a:ext>
   </a:extLst>
 </a:theme>
+</file>
+
+<file path=customXml/item1.xml><?xml version="1.0" encoding="utf-8"?>
+<CoverPageProperties xmlns="http://schemas.microsoft.com/office/2006/coverPageProps">
+  <PublishDate/>
+  <Abstract>Interview réalisée dans le cadre de ma formation Ingénieur IA chez Open Classroom :                            « Découvrir le métier d’ingénieur IA »</Abstract>
+  <CompanyAddress/>
+  <CompanyPhone/>
+  <CompanyFax/>
+  <CompanyEmail/>
+</CoverPageProperties>
+</file>
+
+<file path=customXml/item2.xml><?xml version="1.0" encoding="utf-8"?>
+<b:Sources xmlns:b="http://schemas.openxmlformats.org/officeDocument/2006/bibliography" xmlns="http://schemas.openxmlformats.org/officeDocument/2006/bibliography" SelectedStyle="\APASixthEditionOfficeOnline.xsl" StyleName="APA" Version="6"/>
+</file>
+
+<file path=customXml/itemProps1.xml><?xml version="1.0" encoding="utf-8"?>
+<ds:datastoreItem xmlns:ds="http://schemas.openxmlformats.org/officeDocument/2006/customXml" ds:itemID="{55AF091B-3C7A-41E3-B477-F2FDAA23CFDA}">
+  <ds:schemaRefs>
+    <ds:schemaRef ds:uri="http://schemas.microsoft.com/office/2006/coverPageProps"/>
+  </ds:schemaRefs>
+</ds:datastoreItem>
+</file>
+
+<file path=customXml/itemProps2.xml><?xml version="1.0" encoding="utf-8"?>
+<ds:datastoreItem xmlns:ds="http://schemas.openxmlformats.org/officeDocument/2006/customXml" ds:itemID="{44F83ED3-104D-4AC1-9CD1-89A32BEF0FFE}">
+  <ds:schemaRefs>
+    <ds:schemaRef ds:uri="http://schemas.openxmlformats.org/officeDocument/2006/bibliography"/>
+  </ds:schemaRefs>
+</ds:datastoreItem>
 </file>
</xml_diff>